<commit_message>
Add hw1 to report
</commit_message>
<xml_diff>
--- a/report/CA Final Report.docx
+++ b/report/CA Final Report.docx
@@ -1,219 +1,278 @@
 
 <file path=word/document.xml><?xml version="1.0" encoding="utf-8"?>
-<w:document xmlns:wpc="http://schemas.microsoft.com/office/word/2010/wordprocessingCanvas" xmlns:cx="http://schemas.microsoft.com/office/drawing/2014/chartex" xmlns:mc="http://schemas.openxmlformats.org/markup-compatibility/2006" xmlns:o="urn:schemas-microsoft-com:office:office" xmlns:r="http://schemas.openxmlformats.org/officeDocument/2006/relationships" xmlns:m="http://schemas.openxmlformats.org/officeDocument/2006/math" xmlns:v="urn:schemas-microsoft-com:vml" xmlns:wp14="http://schemas.microsoft.com/office/word/2010/wordprocessingDrawing" xmlns:wp="http://schemas.openxmlformats.org/drawingml/2006/wordprocessingDrawing" xmlns:w10="urn:schemas-microsoft-com:office:word" xmlns:w="http://schemas.openxmlformats.org/wordprocessingml/2006/main" xmlns:w14="http://schemas.microsoft.com/office/word/2010/wordml" xmlns:w15="http://schemas.microsoft.com/office/word/2012/wordml" xmlns:w16se="http://schemas.microsoft.com/office/word/2015/wordml/symex" xmlns:wpg="http://schemas.microsoft.com/office/word/2010/wordprocessingGroup" xmlns:wpi="http://schemas.microsoft.com/office/word/2010/wordprocessingInk" xmlns:wne="http://schemas.microsoft.com/office/word/2006/wordml" xmlns:wps="http://schemas.microsoft.com/office/word/2010/wordprocessingShape" mc:Ignorable="w14 w15 w16se wp14">
+<w:document xmlns:wpc="http://schemas.microsoft.com/office/word/2010/wordprocessingCanvas" xmlns:cx="http://schemas.microsoft.com/office/drawing/2014/chartex" xmlns:cx1="http://schemas.microsoft.com/office/drawing/2015/9/8/chartex" xmlns:cx2="http://schemas.microsoft.com/office/drawing/2015/10/21/chartex" xmlns:cx3="http://schemas.microsoft.com/office/drawing/2016/5/9/chartex" xmlns:cx4="http://schemas.microsoft.com/office/drawing/2016/5/10/chartex" xmlns:cx5="http://schemas.microsoft.com/office/drawing/2016/5/11/chartex" xmlns:cx6="http://schemas.microsoft.com/office/drawing/2016/5/12/chartex" xmlns:cx7="http://schemas.microsoft.com/office/drawing/2016/5/13/chartex" xmlns:cx8="http://schemas.microsoft.com/office/drawing/2016/5/14/chartex" xmlns:mc="http://schemas.openxmlformats.org/markup-compatibility/2006" xmlns:aink="http://schemas.microsoft.com/office/drawing/2016/ink" xmlns:am3d="http://schemas.microsoft.com/office/drawing/2017/model3d" xmlns:o="urn:schemas-microsoft-com:office:office" xmlns:r="http://schemas.openxmlformats.org/officeDocument/2006/relationships" xmlns:m="http://schemas.openxmlformats.org/officeDocument/2006/math" xmlns:v="urn:schemas-microsoft-com:vml" xmlns:wp14="http://schemas.microsoft.com/office/word/2010/wordprocessingDrawing" xmlns:wp="http://schemas.openxmlformats.org/drawingml/2006/wordprocessingDrawing" xmlns:w10="urn:schemas-microsoft-com:office:word" xmlns:w="http://schemas.openxmlformats.org/wordprocessingml/2006/main" xmlns:w14="http://schemas.microsoft.com/office/word/2010/wordml" xmlns:w15="http://schemas.microsoft.com/office/word/2012/wordml" xmlns:w16cid="http://schemas.microsoft.com/office/word/2016/wordml/cid" xmlns:w16se="http://schemas.microsoft.com/office/word/2015/wordml/symex" xmlns:wpg="http://schemas.microsoft.com/office/word/2010/wordprocessingGroup" xmlns:wpi="http://schemas.microsoft.com/office/word/2010/wordprocessingInk" xmlns:wne="http://schemas.microsoft.com/office/word/2006/wordml" xmlns:wps="http://schemas.microsoft.com/office/word/2010/wordprocessingShape" mc:Ignorable="w14 w15 w16se w16cid wp14">
   <w:body>
     <w:p>
       <w:pPr>
+        <w:spacing w:after="120" w:line="276" w:lineRule="auto"/>
         <w:jc w:val="center"/>
         <w:rPr>
+          <w:rFonts w:asciiTheme="majorHAnsi" w:hAnsiTheme="majorHAnsi" w:cstheme="majorHAnsi"/>
+          <w:b/>
           <w:sz w:val="32"/>
         </w:rPr>
       </w:pPr>
-      <w:r>
-        <w:rPr>
-          <w:rFonts w:hint="eastAsia"/>
+      <w:bookmarkStart w:id="0" w:name="_GoBack"/>
+      <w:bookmarkEnd w:id="0"/>
+      <w:r>
+        <w:rPr>
+          <w:rFonts w:asciiTheme="majorHAnsi" w:hAnsiTheme="majorHAnsi" w:cstheme="majorHAnsi"/>
+          <w:b/>
           <w:sz w:val="32"/>
         </w:rPr>
-        <w:t>CA</w:t>
-      </w:r>
-      <w:r>
-        <w:rPr>
-          <w:sz w:val="32"/>
-        </w:rPr>
-        <w:t xml:space="preserve"> Final Report</w:t>
+        <w:t>CA Final Report</w:t>
       </w:r>
     </w:p>
     <w:p>
       <w:pPr>
-        <w:rPr>
-          <w:b/>
-        </w:rPr>
-      </w:pPr>
-      <w:r>
-        <w:rPr>
-          <w:b/>
-        </w:rPr>
-        <w:t>CPU Architecture:</w:t>
+        <w:spacing w:line="276" w:lineRule="auto"/>
+        <w:jc w:val="right"/>
+        <w:rPr>
+          <w:sz w:val="22"/>
+        </w:rPr>
+      </w:pPr>
+      <w:r>
+        <w:rPr>
+          <w:sz w:val="22"/>
+        </w:rPr>
+        <w:t>B05901074</w:t>
+      </w:r>
+      <w:r>
+        <w:rPr>
+          <w:rFonts w:hint="eastAsia"/>
+          <w:sz w:val="22"/>
+        </w:rPr>
+        <w:t>陳泓均</w:t>
+      </w:r>
+      <w:r>
+        <w:rPr>
+          <w:sz w:val="22"/>
+        </w:rPr>
+        <w:t xml:space="preserve"> </w:t>
       </w:r>
     </w:p>
     <w:p>
       <w:pPr>
-        <w:rPr>
-          <w:rFonts w:hint="eastAsia"/>
-        </w:rPr>
-      </w:pPr>
-      <w:r>
-        <w:rPr>
-          <w:rFonts w:hint="eastAsia"/>
-        </w:rPr>
-        <w:t>CPU</w:t>
-      </w:r>
-      <w:r>
-        <w:rPr>
-          <w:rFonts w:hint="eastAsia"/>
-        </w:rPr>
-        <w:t>的架構基本上參考</w:t>
-      </w:r>
-      <w:r>
-        <w:rPr>
-          <w:rFonts w:hint="eastAsia"/>
-        </w:rPr>
-        <w:t>Final project slide</w:t>
-      </w:r>
-      <w:r>
-        <w:rPr>
-          <w:rFonts w:hint="eastAsia"/>
-        </w:rPr>
-        <w:t>上面的架構，有</w:t>
-      </w:r>
-      <w:r>
-        <w:rPr>
-          <w:rFonts w:hint="eastAsia"/>
-        </w:rPr>
-        <w:t>PC_CAL</w:t>
-      </w:r>
-      <w:r>
-        <w:rPr>
-          <w:rFonts w:hint="eastAsia"/>
-        </w:rPr>
-        <w:t>、</w:t>
-      </w:r>
-      <w:r>
-        <w:rPr>
-          <w:rFonts w:hint="eastAsia"/>
-        </w:rPr>
-        <w:t>Control</w:t>
-      </w:r>
-      <w:r>
-        <w:rPr>
-          <w:rFonts w:hint="eastAsia"/>
-        </w:rPr>
-        <w:t>、</w:t>
-      </w:r>
-      <w:r>
-        <w:rPr>
-          <w:rFonts w:hint="eastAsia"/>
-        </w:rPr>
-        <w:t>ALU</w:t>
-      </w:r>
-      <w:r>
-        <w:rPr>
-          <w:rFonts w:hint="eastAsia"/>
-        </w:rPr>
-        <w:t>、</w:t>
-      </w:r>
-      <w:proofErr w:type="spellStart"/>
-      <w:r>
-        <w:rPr>
-          <w:rFonts w:hint="eastAsia"/>
-        </w:rPr>
-        <w:t>ALU_Control</w:t>
-      </w:r>
-      <w:proofErr w:type="spellEnd"/>
-      <w:r>
-        <w:rPr>
-          <w:rFonts w:hint="eastAsia"/>
-        </w:rPr>
-        <w:t>、</w:t>
-      </w:r>
-      <w:proofErr w:type="spellStart"/>
-      <w:r>
-        <w:rPr>
-          <w:rFonts w:hint="eastAsia"/>
-        </w:rPr>
-        <w:t>Imm_Gen</w:t>
-      </w:r>
-      <w:proofErr w:type="spellEnd"/>
-      <w:r>
-        <w:rPr>
-          <w:rFonts w:hint="eastAsia"/>
-        </w:rPr>
-        <w:t>、</w:t>
-      </w:r>
-      <w:proofErr w:type="spellStart"/>
-      <w:r>
-        <w:rPr>
-          <w:rFonts w:hint="eastAsia"/>
-        </w:rPr>
-        <w:t>RegWrite_mux</w:t>
-      </w:r>
-      <w:proofErr w:type="spellEnd"/>
-      <w:r>
-        <w:rPr>
-          <w:rFonts w:hint="eastAsia"/>
-        </w:rPr>
-        <w:t>還有</w:t>
-      </w:r>
-      <w:proofErr w:type="spellStart"/>
-      <w:r>
-        <w:rPr>
-          <w:rFonts w:hint="eastAsia"/>
-        </w:rPr>
-        <w:t>multDiv</w:t>
-      </w:r>
-      <w:proofErr w:type="spellEnd"/>
-      <w:r>
-        <w:rPr>
-          <w:rFonts w:hint="eastAsia"/>
-        </w:rPr>
-        <w:t>這幾個架構。以下分各個架構介紹。</w:t>
-      </w:r>
-      <w:r>
-        <w:rPr>
-          <w:rFonts w:hint="eastAsia"/>
-        </w:rPr>
-        <w:t>此部分僅介紹基本功能，關於新加入的</w:t>
-      </w:r>
-      <w:proofErr w:type="spellStart"/>
-      <w:r>
-        <w:rPr>
-          <w:rFonts w:hint="eastAsia"/>
-        </w:rPr>
-        <w:t>instructino</w:t>
-      </w:r>
-      <w:proofErr w:type="spellEnd"/>
-      <w:r>
-        <w:rPr>
-          <w:rFonts w:hint="eastAsia"/>
-        </w:rPr>
-        <w:t>例如</w:t>
-      </w:r>
-      <w:proofErr w:type="spellStart"/>
-      <w:r>
-        <w:rPr>
-          <w:rFonts w:hint="eastAsia"/>
-        </w:rPr>
-        <w:t>jal</w:t>
-      </w:r>
-      <w:proofErr w:type="spellEnd"/>
-      <w:r>
-        <w:rPr>
-          <w:rFonts w:hint="eastAsia"/>
-        </w:rPr>
-        <w:t xml:space="preserve">, </w:t>
-      </w:r>
-      <w:proofErr w:type="spellStart"/>
-      <w:r>
-        <w:rPr>
-          <w:rFonts w:hint="eastAsia"/>
-        </w:rPr>
-        <w:t>jalr</w:t>
-      </w:r>
-      <w:proofErr w:type="spellEnd"/>
-      <w:r>
-        <w:rPr>
-          <w:rFonts w:hint="eastAsia"/>
-        </w:rPr>
-        <w:t>等，請參考後面的部分有詳細說明。</w:t>
+        <w:spacing w:line="276" w:lineRule="auto"/>
+        <w:jc w:val="right"/>
+        <w:rPr>
+          <w:rFonts w:hint="eastAsia"/>
+          <w:sz w:val="22"/>
+        </w:rPr>
+      </w:pPr>
+      <w:r>
+        <w:rPr>
+          <w:sz w:val="22"/>
+        </w:rPr>
+        <w:t>B05901158</w:t>
+      </w:r>
+      <w:r>
+        <w:rPr>
+          <w:rFonts w:hint="eastAsia"/>
+          <w:sz w:val="22"/>
+        </w:rPr>
+        <w:t>林緯瑋</w:t>
       </w:r>
     </w:p>
     <w:p>
       <w:pPr>
-        <w:pStyle w:val="a3"/>
+        <w:adjustRightInd w:val="0"/>
+        <w:spacing w:after="120" w:line="276" w:lineRule="auto"/>
+        <w:rPr>
+          <w:rFonts w:asciiTheme="majorHAnsi" w:hAnsiTheme="majorHAnsi" w:cstheme="majorHAnsi"/>
+          <w:b/>
+          <w:sz w:val="28"/>
+          <w:szCs w:val="28"/>
+        </w:rPr>
+      </w:pPr>
+      <w:r>
+        <w:rPr>
+          <w:rFonts w:asciiTheme="majorHAnsi" w:hAnsiTheme="majorHAnsi" w:cstheme="majorHAnsi"/>
+          <w:b/>
+          <w:sz w:val="28"/>
+          <w:szCs w:val="28"/>
+        </w:rPr>
+        <w:t>CPU Architecture:</w:t>
+      </w:r>
+    </w:p>
+    <w:p>
+      <w:pPr>
+        <w:spacing w:after="120" w:line="276" w:lineRule="auto"/>
+      </w:pPr>
+      <w:r>
+        <w:rPr>
+          <w:rFonts w:hint="eastAsia"/>
+        </w:rPr>
+        <w:t>CPU</w:t>
+      </w:r>
+      <w:r>
+        <w:rPr>
+          <w:rFonts w:hint="eastAsia"/>
+        </w:rPr>
+        <w:t>的架構基本上參考</w:t>
+      </w:r>
+      <w:r>
+        <w:rPr>
+          <w:rFonts w:hint="eastAsia"/>
+        </w:rPr>
+        <w:t>Final project slide</w:t>
+      </w:r>
+      <w:r>
+        <w:rPr>
+          <w:rFonts w:hint="eastAsia"/>
+        </w:rPr>
+        <w:t>上面的架構，有</w:t>
+      </w:r>
+      <w:r>
+        <w:rPr>
+          <w:rFonts w:hint="eastAsia"/>
+        </w:rPr>
+        <w:t>PC_CAL</w:t>
+      </w:r>
+      <w:r>
+        <w:rPr>
+          <w:rFonts w:hint="eastAsia"/>
+        </w:rPr>
+        <w:t>、</w:t>
+      </w:r>
+      <w:r>
+        <w:rPr>
+          <w:rFonts w:hint="eastAsia"/>
+        </w:rPr>
+        <w:t>Control</w:t>
+      </w:r>
+      <w:r>
+        <w:rPr>
+          <w:rFonts w:hint="eastAsia"/>
+        </w:rPr>
+        <w:t>、</w:t>
+      </w:r>
+      <w:r>
+        <w:rPr>
+          <w:rFonts w:hint="eastAsia"/>
+        </w:rPr>
+        <w:t>ALU</w:t>
+      </w:r>
+      <w:r>
+        <w:rPr>
+          <w:rFonts w:hint="eastAsia"/>
+        </w:rPr>
+        <w:t>、</w:t>
+      </w:r>
+      <w:proofErr w:type="spellStart"/>
+      <w:r>
+        <w:rPr>
+          <w:rFonts w:hint="eastAsia"/>
+        </w:rPr>
+        <w:t>ALU_Control</w:t>
+      </w:r>
+      <w:proofErr w:type="spellEnd"/>
+      <w:r>
+        <w:rPr>
+          <w:rFonts w:hint="eastAsia"/>
+        </w:rPr>
+        <w:t>、</w:t>
+      </w:r>
+      <w:proofErr w:type="spellStart"/>
+      <w:r>
+        <w:rPr>
+          <w:rFonts w:hint="eastAsia"/>
+        </w:rPr>
+        <w:t>Imm_Gen</w:t>
+      </w:r>
+      <w:proofErr w:type="spellEnd"/>
+      <w:r>
+        <w:rPr>
+          <w:rFonts w:hint="eastAsia"/>
+        </w:rPr>
+        <w:t>、</w:t>
+      </w:r>
+      <w:proofErr w:type="spellStart"/>
+      <w:r>
+        <w:rPr>
+          <w:rFonts w:hint="eastAsia"/>
+        </w:rPr>
+        <w:t>RegWrite_mux</w:t>
+      </w:r>
+      <w:proofErr w:type="spellEnd"/>
+      <w:r>
+        <w:rPr>
+          <w:rFonts w:hint="eastAsia"/>
+        </w:rPr>
+        <w:t>還有</w:t>
+      </w:r>
+      <w:proofErr w:type="spellStart"/>
+      <w:r>
+        <w:rPr>
+          <w:rFonts w:hint="eastAsia"/>
+        </w:rPr>
+        <w:t>multDiv</w:t>
+      </w:r>
+      <w:proofErr w:type="spellEnd"/>
+      <w:r>
+        <w:rPr>
+          <w:rFonts w:hint="eastAsia"/>
+        </w:rPr>
+        <w:t>這幾個架構。以下分各個架構介紹。</w:t>
+      </w:r>
+      <w:r>
+        <w:rPr>
+          <w:rFonts w:hint="eastAsia"/>
+        </w:rPr>
+        <w:t>此部分僅介紹基本功能，關於新加入的</w:t>
+      </w:r>
+      <w:r>
+        <w:rPr>
+          <w:rFonts w:hint="eastAsia"/>
+        </w:rPr>
+        <w:t>instructi</w:t>
+      </w:r>
+      <w:r>
+        <w:t>on</w:t>
+      </w:r>
+      <w:r>
+        <w:rPr>
+          <w:rFonts w:hint="eastAsia"/>
+        </w:rPr>
+        <w:t>例如</w:t>
+      </w:r>
+      <w:proofErr w:type="spellStart"/>
+      <w:r>
+        <w:rPr>
+          <w:rFonts w:hint="eastAsia"/>
+        </w:rPr>
+        <w:t>jal</w:t>
+      </w:r>
+      <w:proofErr w:type="spellEnd"/>
+      <w:r>
+        <w:rPr>
+          <w:rFonts w:hint="eastAsia"/>
+        </w:rPr>
+        <w:t xml:space="preserve">, </w:t>
+      </w:r>
+      <w:proofErr w:type="spellStart"/>
+      <w:r>
+        <w:rPr>
+          <w:rFonts w:hint="eastAsia"/>
+        </w:rPr>
+        <w:t>jalr</w:t>
+      </w:r>
+      <w:proofErr w:type="spellEnd"/>
+      <w:r>
+        <w:rPr>
+          <w:rFonts w:hint="eastAsia"/>
+        </w:rPr>
+        <w:t>等，請參考後面的部分有詳細說明。</w:t>
+      </w:r>
+    </w:p>
+    <w:p>
+      <w:pPr>
+        <w:pStyle w:val="ListParagraph"/>
         <w:numPr>
           <w:ilvl w:val="0"/>
           <w:numId w:val="3"/>
         </w:numPr>
+        <w:spacing w:after="120" w:line="276" w:lineRule="auto"/>
         <w:ind w:leftChars="0"/>
       </w:pPr>
       <w:r>
@@ -381,11 +440,12 @@
     </w:p>
     <w:p>
       <w:pPr>
-        <w:pStyle w:val="a3"/>
+        <w:pStyle w:val="ListParagraph"/>
         <w:numPr>
           <w:ilvl w:val="0"/>
           <w:numId w:val="3"/>
         </w:numPr>
+        <w:spacing w:after="120" w:line="276" w:lineRule="auto"/>
         <w:ind w:leftChars="0"/>
       </w:pPr>
       <w:r>
@@ -431,21 +491,7 @@
         <w:rPr>
           <w:rFonts w:hint="eastAsia"/>
         </w:rPr>
-        <w:t>，接線方法就</w:t>
-      </w:r>
-      <w:proofErr w:type="gramStart"/>
-      <w:r>
-        <w:rPr>
-          <w:rFonts w:hint="eastAsia"/>
-        </w:rPr>
-        <w:t>不</w:t>
-      </w:r>
-      <w:proofErr w:type="gramEnd"/>
-      <w:r>
-        <w:rPr>
-          <w:rFonts w:hint="eastAsia"/>
-        </w:rPr>
-        <w:t>詳述。其中，我們將</w:t>
+        <w:t>，接線方法就不詳述。其中，我們將</w:t>
       </w:r>
       <w:proofErr w:type="spellStart"/>
       <w:r>
@@ -593,15 +639,13 @@
     </w:p>
     <w:p>
       <w:pPr>
-        <w:pStyle w:val="a3"/>
+        <w:pStyle w:val="ListParagraph"/>
         <w:numPr>
           <w:ilvl w:val="0"/>
           <w:numId w:val="3"/>
         </w:numPr>
+        <w:spacing w:after="120" w:line="276" w:lineRule="auto"/>
         <w:ind w:leftChars="0"/>
-        <w:rPr>
-          <w:rFonts w:hint="eastAsia"/>
-        </w:rPr>
       </w:pPr>
       <w:r>
         <w:rPr>
@@ -634,21 +678,7 @@
         <w:rPr>
           <w:rFonts w:hint="eastAsia"/>
         </w:rPr>
-        <w:t>，來</w:t>
-      </w:r>
-      <w:proofErr w:type="gramStart"/>
-      <w:r>
-        <w:rPr>
-          <w:rFonts w:hint="eastAsia"/>
-        </w:rPr>
-        <w:t>做對</w:t>
-      </w:r>
-      <w:proofErr w:type="gramEnd"/>
-      <w:r>
-        <w:rPr>
-          <w:rFonts w:hint="eastAsia"/>
-        </w:rPr>
-        <w:t>應的</w:t>
+        <w:t>，來做對應的</w:t>
       </w:r>
       <w:r>
         <w:rPr>
@@ -737,14 +767,9 @@
         </w:rPr>
         <w:t>個</w:t>
       </w:r>
-      <w:proofErr w:type="spellStart"/>
-      <w:r>
-        <w:rPr>
-          <w:rFonts w:hint="eastAsia"/>
-        </w:rPr>
-        <w:t>opeartion</w:t>
-      </w:r>
-      <w:proofErr w:type="spellEnd"/>
+      <w:r>
+        <w:t>operation</w:t>
+      </w:r>
       <w:r>
         <w:rPr>
           <w:rFonts w:hint="eastAsia"/>
@@ -761,6 +786,24 @@
         <w:rPr>
           <w:rFonts w:hint="eastAsia"/>
         </w:rPr>
+        <w:t>、</w:t>
+      </w:r>
+      <w:r>
+        <w:t>SRAI</w:t>
+      </w:r>
+      <w:r>
+        <w:rPr>
+          <w:rFonts w:hint="eastAsia"/>
+        </w:rPr>
+        <w:t>與</w:t>
+      </w:r>
+      <w:r>
+        <w:t>SLLI</w:t>
+      </w:r>
+      <w:r>
+        <w:rPr>
+          <w:rFonts w:hint="eastAsia"/>
+        </w:rPr>
         <w:t>，必須另外加上</w:t>
       </w:r>
       <w:r>
@@ -773,7 +816,25 @@
         <w:rPr>
           <w:rFonts w:hint="eastAsia"/>
         </w:rPr>
-        <w:t>的</w:t>
+        <w:t>、</w:t>
+      </w:r>
+      <w:r>
+        <w:t>logical left shift</w:t>
+      </w:r>
+      <w:r>
+        <w:rPr>
+          <w:rFonts w:hint="eastAsia"/>
+        </w:rPr>
+        <w:t>和</w:t>
+      </w:r>
+      <w:r>
+        <w:t>arithmetic right shift</w:t>
+      </w:r>
+      <w:r>
+        <w:rPr>
+          <w:rFonts w:hint="eastAsia"/>
+        </w:rPr>
+        <w:t>等</w:t>
       </w:r>
       <w:r>
         <w:rPr>
@@ -790,15 +851,13 @@
     </w:p>
     <w:p>
       <w:pPr>
-        <w:pStyle w:val="a3"/>
+        <w:pStyle w:val="ListParagraph"/>
         <w:numPr>
           <w:ilvl w:val="0"/>
           <w:numId w:val="3"/>
         </w:numPr>
+        <w:spacing w:after="120" w:line="276" w:lineRule="auto"/>
         <w:ind w:leftChars="0"/>
-        <w:rPr>
-          <w:rFonts w:hint="eastAsia"/>
-        </w:rPr>
       </w:pPr>
       <w:proofErr w:type="spellStart"/>
       <w:r>
@@ -868,7 +927,16 @@
         <w:rPr>
           <w:rFonts w:hint="eastAsia"/>
         </w:rPr>
-        <w:t>func3, opcode</w:t>
+        <w:t>func</w:t>
+      </w:r>
+      <w:r>
+        <w:t>t</w:t>
+      </w:r>
+      <w:r>
+        <w:rPr>
+          <w:rFonts w:hint="eastAsia"/>
+        </w:rPr>
+        <w:t>3, opcode</w:t>
       </w:r>
       <w:r>
         <w:rPr>
@@ -880,7 +948,16 @@
         <w:rPr>
           <w:rFonts w:hint="eastAsia"/>
         </w:rPr>
-        <w:t>func7</w:t>
+        <w:t>func</w:t>
+      </w:r>
+      <w:r>
+        <w:t>t</w:t>
+      </w:r>
+      <w:r>
+        <w:rPr>
+          <w:rFonts w:hint="eastAsia"/>
+        </w:rPr>
+        <w:t>7</w:t>
       </w:r>
       <w:r>
         <w:rPr>
@@ -955,7 +1032,16 @@
         <w:rPr>
           <w:rFonts w:hint="eastAsia"/>
         </w:rPr>
-        <w:t>func7</w:t>
+        <w:t>func</w:t>
+      </w:r>
+      <w:r>
+        <w:t>t</w:t>
+      </w:r>
+      <w:r>
+        <w:rPr>
+          <w:rFonts w:hint="eastAsia"/>
+        </w:rPr>
+        <w:t>7</w:t>
       </w:r>
       <w:r>
         <w:rPr>
@@ -979,7 +1065,16 @@
         <w:rPr>
           <w:rFonts w:hint="eastAsia"/>
         </w:rPr>
-        <w:t>func7 field</w:t>
+        <w:t>func</w:t>
+      </w:r>
+      <w:r>
+        <w:t>t</w:t>
+      </w:r>
+      <w:r>
+        <w:rPr>
+          <w:rFonts w:hint="eastAsia"/>
+        </w:rPr>
+        <w:t>7 field</w:t>
       </w:r>
       <w:r>
         <w:rPr>
@@ -1033,7 +1128,16 @@
         <w:rPr>
           <w:rFonts w:hint="eastAsia"/>
         </w:rPr>
-        <w:t>4bit</w:t>
+        <w:t>4</w:t>
+      </w:r>
+      <w:r>
+        <w:t>-</w:t>
+      </w:r>
+      <w:r>
+        <w:rPr>
+          <w:rFonts w:hint="eastAsia"/>
+        </w:rPr>
+        <w:t>bit</w:t>
       </w:r>
       <w:r>
         <w:rPr>
@@ -1071,11 +1175,12 @@
     </w:p>
     <w:p>
       <w:pPr>
-        <w:pStyle w:val="a3"/>
+        <w:pStyle w:val="ListParagraph"/>
         <w:numPr>
           <w:ilvl w:val="0"/>
           <w:numId w:val="3"/>
         </w:numPr>
+        <w:spacing w:after="120" w:line="276" w:lineRule="auto"/>
         <w:ind w:leftChars="0"/>
       </w:pPr>
       <w:proofErr w:type="spellStart"/>
@@ -1153,6 +1258,9 @@
         <w:t>32</w:t>
       </w:r>
       <w:r>
+        <w:t xml:space="preserve"> </w:t>
+      </w:r>
+      <w:r>
         <w:t>bit</w:t>
       </w:r>
       <w:r>
@@ -1165,7 +1273,16 @@
         <w:rPr>
           <w:rFonts w:hint="eastAsia"/>
         </w:rPr>
-        <w:t>64bit</w:t>
+        <w:t>64</w:t>
+      </w:r>
+      <w:r>
+        <w:t xml:space="preserve"> </w:t>
+      </w:r>
+      <w:r>
+        <w:rPr>
+          <w:rFonts w:hint="eastAsia"/>
+        </w:rPr>
+        <w:t>bit</w:t>
       </w:r>
       <w:r>
         <w:rPr>
@@ -1176,15 +1293,13 @@
     </w:p>
     <w:p>
       <w:pPr>
-        <w:pStyle w:val="a3"/>
+        <w:pStyle w:val="ListParagraph"/>
         <w:numPr>
           <w:ilvl w:val="0"/>
           <w:numId w:val="3"/>
         </w:numPr>
+        <w:spacing w:after="120" w:line="276" w:lineRule="auto"/>
         <w:ind w:leftChars="0"/>
-        <w:rPr>
-          <w:rFonts w:hint="eastAsia"/>
-        </w:rPr>
       </w:pPr>
       <w:proofErr w:type="spellStart"/>
       <w:r>
@@ -1281,7 +1396,16 @@
         <w:rPr>
           <w:rFonts w:hint="eastAsia"/>
         </w:rPr>
-        <w:t>source(memory</w:t>
+        <w:t>source</w:t>
+      </w:r>
+      <w:r>
+        <w:t xml:space="preserve"> </w:t>
+      </w:r>
+      <w:r>
+        <w:rPr>
+          <w:rFonts w:hint="eastAsia"/>
+        </w:rPr>
+        <w:t>(memory</w:t>
       </w:r>
       <w:r>
         <w:rPr>
@@ -1348,156 +1472,189 @@
     </w:p>
     <w:p>
       <w:pPr>
-        <w:rPr>
-          <w:b/>
-        </w:rPr>
-      </w:pPr>
-      <w:proofErr w:type="spellStart"/>
-      <w:r>
-        <w:rPr>
-          <w:rFonts w:hint="eastAsia"/>
-          <w:b/>
-        </w:rPr>
-        <w:t>Datapath</w:t>
-      </w:r>
-      <w:proofErr w:type="spellEnd"/>
-      <w:r>
-        <w:rPr>
-          <w:rFonts w:hint="eastAsia"/>
-          <w:b/>
-        </w:rPr>
-        <w:t xml:space="preserve"> of </w:t>
-      </w:r>
-      <w:proofErr w:type="spellStart"/>
-      <w:r>
-        <w:rPr>
-          <w:b/>
-        </w:rPr>
-        <w:t>jal</w:t>
-      </w:r>
-      <w:proofErr w:type="spellEnd"/>
-      <w:r>
-        <w:rPr>
-          <w:b/>
-        </w:rPr>
-        <w:t xml:space="preserve">, </w:t>
-      </w:r>
-      <w:proofErr w:type="spellStart"/>
-      <w:r>
-        <w:rPr>
-          <w:b/>
-        </w:rPr>
-        <w:t>jalr</w:t>
-      </w:r>
-      <w:proofErr w:type="spellEnd"/>
-      <w:r>
-        <w:rPr>
-          <w:b/>
-        </w:rPr>
-        <w:t xml:space="preserve">, </w:t>
-      </w:r>
-      <w:proofErr w:type="spellStart"/>
-      <w:r>
-        <w:rPr>
-          <w:b/>
-        </w:rPr>
-        <w:t>a</w:t>
-      </w:r>
-      <w:r>
-        <w:rPr>
-          <w:b/>
-        </w:rPr>
-        <w:t>uipc</w:t>
-      </w:r>
-      <w:proofErr w:type="spellEnd"/>
-      <w:r>
-        <w:rPr>
-          <w:b/>
-        </w:rPr>
-        <w:t xml:space="preserve">: </w:t>
-      </w:r>
+        <w:spacing w:after="120" w:line="276" w:lineRule="auto"/>
+      </w:pPr>
     </w:p>
     <w:p>
-      <w:r>
-        <w:rPr>
-          <w:rFonts w:hint="eastAsia"/>
-        </w:rPr>
-        <w:t>因為三種情況都會有不同的做法，所以需要</w:t>
-      </w:r>
-      <w:proofErr w:type="spellStart"/>
-      <w:r>
-        <w:rPr>
-          <w:rFonts w:hint="eastAsia"/>
-        </w:rPr>
-        <w:t>jal</w:t>
-      </w:r>
-      <w:proofErr w:type="spellEnd"/>
-      <w:r>
-        <w:rPr>
-          <w:rFonts w:hint="eastAsia"/>
-        </w:rPr>
-        <w:t xml:space="preserve">, </w:t>
-      </w:r>
-      <w:proofErr w:type="spellStart"/>
-      <w:r>
-        <w:rPr>
-          <w:rFonts w:hint="eastAsia"/>
-        </w:rPr>
-        <w:t>jalr</w:t>
-      </w:r>
-      <w:proofErr w:type="spellEnd"/>
-      <w:r>
-        <w:rPr>
-          <w:rFonts w:hint="eastAsia"/>
-        </w:rPr>
-        <w:t>和</w:t>
-      </w:r>
-      <w:proofErr w:type="spellStart"/>
-      <w:r>
-        <w:rPr>
-          <w:rFonts w:hint="eastAsia"/>
-        </w:rPr>
-        <w:t>auipc</w:t>
-      </w:r>
-      <w:proofErr w:type="spellEnd"/>
-      <w:r>
-        <w:rPr>
-          <w:rFonts w:hint="eastAsia"/>
-        </w:rPr>
-        <w:t>三個額外的</w:t>
-      </w:r>
-      <w:r>
-        <w:rPr>
-          <w:rFonts w:hint="eastAsia"/>
-        </w:rPr>
-        <w:t>control signal</w:t>
-      </w:r>
-      <w:r>
-        <w:rPr>
-          <w:rFonts w:hint="eastAsia"/>
-        </w:rPr>
-        <w:t>。以下分三種</w:t>
-      </w:r>
-      <w:r>
-        <w:rPr>
-          <w:rFonts w:hint="eastAsia"/>
-        </w:rPr>
-        <w:t>instruction</w:t>
-      </w:r>
-      <w:r>
-        <w:rPr>
-          <w:rFonts w:hint="eastAsia"/>
-        </w:rPr>
-        <w:t>的情況討論。</w:t>
-      </w:r>
+      <w:pPr>
+        <w:spacing w:after="120" w:line="276" w:lineRule="auto"/>
+      </w:pPr>
     </w:p>
     <w:p>
       <w:pPr>
-        <w:pStyle w:val="a3"/>
+        <w:spacing w:after="120" w:line="276" w:lineRule="auto"/>
+        <w:rPr>
+          <w:rFonts w:asciiTheme="majorHAnsi" w:hAnsiTheme="majorHAnsi" w:cstheme="majorHAnsi"/>
+          <w:b/>
+          <w:sz w:val="28"/>
+          <w:szCs w:val="28"/>
+        </w:rPr>
+      </w:pPr>
+      <w:r>
+        <w:rPr>
+          <w:rFonts w:asciiTheme="majorHAnsi" w:hAnsiTheme="majorHAnsi" w:cstheme="majorHAnsi"/>
+          <w:b/>
+          <w:sz w:val="28"/>
+          <w:szCs w:val="28"/>
+        </w:rPr>
+        <w:lastRenderedPageBreak/>
+        <w:t xml:space="preserve">Datapath of </w:t>
+      </w:r>
+      <w:proofErr w:type="spellStart"/>
+      <w:r>
+        <w:rPr>
+          <w:rFonts w:asciiTheme="majorHAnsi" w:hAnsiTheme="majorHAnsi" w:cstheme="majorHAnsi"/>
+          <w:b/>
+          <w:sz w:val="28"/>
+          <w:szCs w:val="28"/>
+        </w:rPr>
+        <w:t>jal</w:t>
+      </w:r>
+      <w:proofErr w:type="spellEnd"/>
+      <w:r>
+        <w:rPr>
+          <w:rFonts w:asciiTheme="majorHAnsi" w:hAnsiTheme="majorHAnsi" w:cstheme="majorHAnsi"/>
+          <w:b/>
+          <w:sz w:val="28"/>
+          <w:szCs w:val="28"/>
+        </w:rPr>
+        <w:t xml:space="preserve">, </w:t>
+      </w:r>
+      <w:proofErr w:type="spellStart"/>
+      <w:r>
+        <w:rPr>
+          <w:rFonts w:asciiTheme="majorHAnsi" w:hAnsiTheme="majorHAnsi" w:cstheme="majorHAnsi"/>
+          <w:b/>
+          <w:sz w:val="28"/>
+          <w:szCs w:val="28"/>
+        </w:rPr>
+        <w:t>jalr</w:t>
+      </w:r>
+      <w:proofErr w:type="spellEnd"/>
+      <w:r>
+        <w:rPr>
+          <w:rFonts w:asciiTheme="majorHAnsi" w:hAnsiTheme="majorHAnsi" w:cstheme="majorHAnsi"/>
+          <w:b/>
+          <w:sz w:val="28"/>
+          <w:szCs w:val="28"/>
+        </w:rPr>
+        <w:t xml:space="preserve">, </w:t>
+      </w:r>
+      <w:proofErr w:type="spellStart"/>
+      <w:r>
+        <w:rPr>
+          <w:rFonts w:asciiTheme="majorHAnsi" w:hAnsiTheme="majorHAnsi" w:cstheme="majorHAnsi"/>
+          <w:b/>
+          <w:sz w:val="28"/>
+          <w:szCs w:val="28"/>
+        </w:rPr>
+        <w:t>a</w:t>
+      </w:r>
+      <w:r>
+        <w:rPr>
+          <w:rFonts w:asciiTheme="majorHAnsi" w:hAnsiTheme="majorHAnsi" w:cstheme="majorHAnsi"/>
+          <w:b/>
+          <w:sz w:val="28"/>
+          <w:szCs w:val="28"/>
+        </w:rPr>
+        <w:t>uipc</w:t>
+      </w:r>
+      <w:proofErr w:type="spellEnd"/>
+      <w:r>
+        <w:rPr>
+          <w:rFonts w:asciiTheme="majorHAnsi" w:hAnsiTheme="majorHAnsi" w:cstheme="majorHAnsi"/>
+          <w:b/>
+          <w:sz w:val="28"/>
+          <w:szCs w:val="28"/>
+        </w:rPr>
+        <w:t xml:space="preserve">: </w:t>
+      </w:r>
+    </w:p>
+    <w:p>
+      <w:pPr>
+        <w:spacing w:after="120" w:line="276" w:lineRule="auto"/>
+      </w:pPr>
+      <w:r>
+        <w:rPr>
+          <w:rFonts w:hint="eastAsia"/>
+        </w:rPr>
+        <w:t>因為三種情況都會有不同的做法，所以需要</w:t>
+      </w:r>
+      <w:proofErr w:type="spellStart"/>
+      <w:r>
+        <w:rPr>
+          <w:rFonts w:hint="eastAsia"/>
+        </w:rPr>
+        <w:t>jal</w:t>
+      </w:r>
+      <w:proofErr w:type="spellEnd"/>
+      <w:r>
+        <w:rPr>
+          <w:rFonts w:hint="eastAsia"/>
+        </w:rPr>
+        <w:t xml:space="preserve">, </w:t>
+      </w:r>
+      <w:proofErr w:type="spellStart"/>
+      <w:r>
+        <w:rPr>
+          <w:rFonts w:hint="eastAsia"/>
+        </w:rPr>
+        <w:t>jalr</w:t>
+      </w:r>
+      <w:proofErr w:type="spellEnd"/>
+      <w:r>
+        <w:rPr>
+          <w:rFonts w:hint="eastAsia"/>
+        </w:rPr>
+        <w:t>和</w:t>
+      </w:r>
+      <w:proofErr w:type="spellStart"/>
+      <w:r>
+        <w:rPr>
+          <w:rFonts w:hint="eastAsia"/>
+        </w:rPr>
+        <w:t>auipc</w:t>
+      </w:r>
+      <w:proofErr w:type="spellEnd"/>
+      <w:r>
+        <w:rPr>
+          <w:rFonts w:hint="eastAsia"/>
+        </w:rPr>
+        <w:t>三個額外的</w:t>
+      </w:r>
+      <w:r>
+        <w:rPr>
+          <w:rFonts w:hint="eastAsia"/>
+        </w:rPr>
+        <w:t>control signal</w:t>
+      </w:r>
+      <w:r>
+        <w:rPr>
+          <w:rFonts w:hint="eastAsia"/>
+        </w:rPr>
+        <w:t>。以下分三種</w:t>
+      </w:r>
+      <w:r>
+        <w:rPr>
+          <w:rFonts w:hint="eastAsia"/>
+        </w:rPr>
+        <w:t>instruction</w:t>
+      </w:r>
+      <w:r>
+        <w:rPr>
+          <w:rFonts w:hint="eastAsia"/>
+        </w:rPr>
+        <w:t>的情況討論。</w:t>
+      </w:r>
+    </w:p>
+    <w:p>
+      <w:pPr>
+        <w:pStyle w:val="ListParagraph"/>
         <w:numPr>
           <w:ilvl w:val="0"/>
           <w:numId w:val="1"/>
         </w:numPr>
+        <w:spacing w:after="120" w:line="276" w:lineRule="auto"/>
         <w:ind w:leftChars="0"/>
       </w:pPr>
       <w:r>
@@ -1853,15 +2010,13 @@
     </w:p>
     <w:p>
       <w:pPr>
-        <w:pStyle w:val="a3"/>
+        <w:pStyle w:val="ListParagraph"/>
         <w:numPr>
           <w:ilvl w:val="0"/>
           <w:numId w:val="1"/>
         </w:numPr>
+        <w:spacing w:after="120" w:line="276" w:lineRule="auto"/>
         <w:ind w:leftChars="0"/>
-        <w:rPr>
-          <w:rFonts w:hint="eastAsia"/>
-        </w:rPr>
       </w:pPr>
       <w:r>
         <w:rPr>
@@ -2034,7 +2189,6 @@
         <w:rPr>
           <w:rFonts w:hint="eastAsia"/>
         </w:rPr>
-        <w:lastRenderedPageBreak/>
         <w:t>output</w:t>
       </w:r>
       <w:r>
@@ -2149,19 +2303,11 @@
         </w:rPr>
         <w:t>(</w:t>
       </w:r>
-      <w:proofErr w:type="gramStart"/>
-      <w:r>
-        <w:rPr>
-          <w:rFonts w:hint="eastAsia"/>
-        </w:rPr>
-        <w:t>不</w:t>
-      </w:r>
-      <w:proofErr w:type="gramEnd"/>
-      <w:r>
-        <w:rPr>
-          <w:rFonts w:hint="eastAsia"/>
-        </w:rPr>
-        <w:t>要不小心拿到</w:t>
+      <w:r>
+        <w:rPr>
+          <w:rFonts w:hint="eastAsia"/>
+        </w:rPr>
+        <w:t>不要不小心拿到</w:t>
       </w:r>
       <w:r>
         <w:rPr>
@@ -2196,15 +2342,13 @@
     </w:p>
     <w:p>
       <w:pPr>
-        <w:pStyle w:val="a3"/>
+        <w:pStyle w:val="ListParagraph"/>
         <w:numPr>
           <w:ilvl w:val="0"/>
           <w:numId w:val="1"/>
         </w:numPr>
+        <w:spacing w:after="120" w:line="276" w:lineRule="auto"/>
         <w:ind w:leftChars="0"/>
-        <w:rPr>
-          <w:rFonts w:hint="eastAsia"/>
-        </w:rPr>
       </w:pPr>
       <w:r>
         <w:t xml:space="preserve">JALR: </w:t>
@@ -2464,43 +2608,52 @@
     </w:p>
     <w:p>
       <w:pPr>
-        <w:rPr>
-          <w:rFonts w:hint="eastAsia"/>
-        </w:rPr>
+        <w:spacing w:after="120" w:line="276" w:lineRule="auto"/>
       </w:pPr>
     </w:p>
     <w:p>
       <w:pPr>
-        <w:rPr>
+        <w:spacing w:after="120" w:line="276" w:lineRule="auto"/>
+        <w:rPr>
+          <w:rFonts w:asciiTheme="majorHAnsi" w:hAnsiTheme="majorHAnsi" w:cstheme="majorHAnsi"/>
           <w:b/>
-        </w:rPr>
-      </w:pPr>
-      <w:r>
-        <w:rPr>
+          <w:sz w:val="28"/>
+          <w:szCs w:val="28"/>
+        </w:rPr>
+      </w:pPr>
+      <w:r>
+        <w:rPr>
+          <w:rFonts w:asciiTheme="majorHAnsi" w:hAnsiTheme="majorHAnsi" w:cstheme="majorHAnsi"/>
           <w:b/>
+          <w:sz w:val="28"/>
+          <w:szCs w:val="28"/>
         </w:rPr>
         <w:t xml:space="preserve">How to handle multi-cycle operation - </w:t>
       </w:r>
       <w:proofErr w:type="spellStart"/>
       <w:r>
         <w:rPr>
+          <w:rFonts w:asciiTheme="majorHAnsi" w:hAnsiTheme="majorHAnsi" w:cstheme="majorHAnsi"/>
           <w:b/>
+          <w:sz w:val="28"/>
+          <w:szCs w:val="28"/>
         </w:rPr>
         <w:t>mul</w:t>
       </w:r>
       <w:proofErr w:type="spellEnd"/>
       <w:r>
         <w:rPr>
+          <w:rFonts w:asciiTheme="majorHAnsi" w:hAnsiTheme="majorHAnsi" w:cstheme="majorHAnsi"/>
           <w:b/>
+          <w:sz w:val="28"/>
+          <w:szCs w:val="28"/>
         </w:rPr>
         <w:t>:</w:t>
       </w:r>
     </w:p>
     <w:p>
       <w:pPr>
-        <w:rPr>
-          <w:rFonts w:hint="eastAsia"/>
-        </w:rPr>
+        <w:spacing w:after="120" w:line="276" w:lineRule="auto"/>
       </w:pPr>
       <w:r>
         <w:rPr>
@@ -2667,6 +2820,12 @@
         <w:rPr>
           <w:rFonts w:hint="eastAsia"/>
         </w:rPr>
+        <w:t xml:space="preserve"> </w:t>
+      </w:r>
+      <w:r>
+        <w:rPr>
+          <w:rFonts w:hint="eastAsia"/>
+        </w:rPr>
         <w:t>(</w:t>
       </w:r>
       <w:proofErr w:type="spellStart"/>
@@ -2675,15 +2834,7 @@
       </w:r>
       <w:proofErr w:type="spellEnd"/>
       <w:r>
-        <w:t>=1</w:t>
-      </w:r>
-      <w:proofErr w:type="gramStart"/>
-      <w:r>
-        <w:t>’</w:t>
-      </w:r>
-      <w:proofErr w:type="gramEnd"/>
-      <w:r>
-        <w:t>b1)</w:t>
+        <w:t>=1’b1)</w:t>
       </w:r>
       <w:r>
         <w:rPr>
@@ -2707,7 +2858,16 @@
         <w:rPr>
           <w:rFonts w:hint="eastAsia"/>
         </w:rPr>
-        <w:t>4(</w:t>
+        <w:t>4</w:t>
+      </w:r>
+      <w:r>
+        <w:t xml:space="preserve"> </w:t>
+      </w:r>
+      <w:r>
+        <w:rPr>
+          <w:rFonts w:hint="eastAsia"/>
+        </w:rPr>
+        <w:t>(</w:t>
       </w:r>
       <w:proofErr w:type="spellStart"/>
       <w:r>
@@ -2817,14 +2977,9 @@
         </w:rPr>
         <w:t>，</w:t>
       </w:r>
-      <w:proofErr w:type="spellStart"/>
-      <w:r>
-        <w:rPr>
-          <w:rFonts w:hint="eastAsia"/>
-        </w:rPr>
-        <w:t>fecth</w:t>
-      </w:r>
-      <w:proofErr w:type="spellEnd"/>
+      <w:r>
+        <w:t>fetch</w:t>
+      </w:r>
       <w:r>
         <w:rPr>
           <w:rFonts w:hint="eastAsia"/>
@@ -2922,31 +3077,46 @@
     </w:p>
     <w:p>
       <w:pPr>
-        <w:rPr>
-          <w:rFonts w:hint="eastAsia"/>
-        </w:rPr>
+        <w:spacing w:after="120" w:line="276" w:lineRule="auto"/>
       </w:pPr>
     </w:p>
     <w:p>
       <w:pPr>
-        <w:rPr>
-          <w:b/>
-        </w:rPr>
-      </w:pPr>
-      <w:r>
-        <w:rPr>
-          <w:b/>
-        </w:rPr>
-        <w:t>Total simulation time:</w:t>
-      </w:r>
+        <w:spacing w:after="120" w:line="276" w:lineRule="auto"/>
+        <w:rPr>
+          <w:rFonts w:hint="eastAsia"/>
+        </w:rPr>
+      </w:pPr>
     </w:p>
     <w:p>
       <w:pPr>
-        <w:pStyle w:val="a3"/>
+        <w:spacing w:after="120" w:line="276" w:lineRule="auto"/>
+        <w:rPr>
+          <w:rFonts w:asciiTheme="majorHAnsi" w:hAnsiTheme="majorHAnsi" w:cstheme="majorHAnsi"/>
+          <w:b/>
+          <w:sz w:val="28"/>
+          <w:szCs w:val="28"/>
+        </w:rPr>
+      </w:pPr>
+      <w:r>
+        <w:rPr>
+          <w:rFonts w:asciiTheme="majorHAnsi" w:hAnsiTheme="majorHAnsi" w:cstheme="majorHAnsi"/>
+          <w:b/>
+          <w:sz w:val="28"/>
+          <w:szCs w:val="28"/>
+        </w:rPr>
+        <w:lastRenderedPageBreak/>
+        <w:t>Total simulation time:</w:t>
+      </w:r>
+    </w:p>
+    <w:p>
+      <w:pPr>
+        <w:pStyle w:val="ListParagraph"/>
         <w:numPr>
           <w:ilvl w:val="0"/>
           <w:numId w:val="2"/>
         </w:numPr>
+        <w:spacing w:after="120" w:line="276" w:lineRule="auto"/>
         <w:ind w:leftChars="0"/>
       </w:pPr>
       <w:r>
@@ -2954,12 +3124,15 @@
       </w:r>
     </w:p>
     <w:p>
+      <w:pPr>
+        <w:spacing w:after="120" w:line="276" w:lineRule="auto"/>
+      </w:pPr>
       <w:r>
         <w:rPr>
           <w:noProof/>
         </w:rPr>
         <w:drawing>
-          <wp:inline distT="0" distB="0" distL="0" distR="0">
+          <wp:inline distT="0" distB="0" distL="0" distR="0" wp14:anchorId="6146123E" wp14:editId="5836BB79">
             <wp:extent cx="3764280" cy="1776025"/>
             <wp:effectExtent l="0" t="0" r="7620" b="0"/>
             <wp:docPr id="1" name="圖片 1"/>
@@ -3003,11 +3176,12 @@
     </w:p>
     <w:p>
       <w:pPr>
-        <w:pStyle w:val="a3"/>
+        <w:pStyle w:val="ListParagraph"/>
         <w:numPr>
           <w:ilvl w:val="0"/>
           <w:numId w:val="2"/>
         </w:numPr>
+        <w:spacing w:after="120" w:line="276" w:lineRule="auto"/>
         <w:ind w:leftChars="0"/>
       </w:pPr>
       <w:r>
@@ -3022,9 +3196,7 @@
     </w:p>
     <w:p>
       <w:pPr>
-        <w:rPr>
-          <w:rFonts w:hint="eastAsia"/>
-        </w:rPr>
+        <w:spacing w:after="120" w:line="276" w:lineRule="auto"/>
       </w:pPr>
       <w:r>
         <w:rPr>
@@ -3032,7 +3204,7 @@
           <w:noProof/>
         </w:rPr>
         <w:drawing>
-          <wp:inline distT="0" distB="0" distL="0" distR="0">
+          <wp:inline distT="0" distB="0" distL="0" distR="0" wp14:anchorId="46C300D3" wp14:editId="42037FC2">
             <wp:extent cx="3810000" cy="2014904"/>
             <wp:effectExtent l="0" t="0" r="0" b="4445"/>
             <wp:docPr id="2" name="圖片 2"/>
@@ -3076,44 +3248,138 @@
     </w:p>
     <w:p>
       <w:pPr>
-        <w:rPr>
-          <w:b/>
-        </w:rPr>
-      </w:pPr>
-      <w:r>
-        <w:rPr>
-          <w:b/>
-        </w:rPr>
-        <w:t>Observation:</w:t>
+        <w:pStyle w:val="ListParagraph"/>
+        <w:numPr>
+          <w:ilvl w:val="0"/>
+          <w:numId w:val="2"/>
+        </w:numPr>
+        <w:spacing w:after="120" w:line="276" w:lineRule="auto"/>
+        <w:ind w:leftChars="0"/>
+      </w:pPr>
+      <w:r>
+        <w:t>HW1:</w:t>
       </w:r>
     </w:p>
     <w:p>
-      <w:r>
-        <w:lastRenderedPageBreak/>
-        <w:t>// my observation</w:t>
-      </w:r>
-    </w:p>
-    <w:p/>
-    <w:p>
-      <w:pPr>
-        <w:rPr>
-          <w:b/>
-        </w:rPr>
-      </w:pPr>
-      <w:r>
-        <w:rPr>
-          <w:b/>
-        </w:rPr>
-        <w:t>Register Table:</w:t>
+      <w:pPr>
+        <w:spacing w:after="120" w:line="276" w:lineRule="auto"/>
+      </w:pPr>
+      <w:r>
+        <w:rPr>
+          <w:noProof/>
+        </w:rPr>
+        <w:drawing>
+          <wp:inline distT="0" distB="0" distL="0" distR="0" wp14:anchorId="002157E9" wp14:editId="62E5C1B9">
+            <wp:extent cx="3884624" cy="2000306"/>
+            <wp:effectExtent l="0" t="0" r="1905" b="0"/>
+            <wp:docPr id="4" name="Picture 4"/>
+            <wp:cNvGraphicFramePr>
+              <a:graphicFrameLocks xmlns:a="http://schemas.openxmlformats.org/drawingml/2006/main" noChangeAspect="1"/>
+            </wp:cNvGraphicFramePr>
+            <a:graphic xmlns:a="http://schemas.openxmlformats.org/drawingml/2006/main">
+              <a:graphicData uri="http://schemas.openxmlformats.org/drawingml/2006/picture">
+                <pic:pic xmlns:pic="http://schemas.openxmlformats.org/drawingml/2006/picture">
+                  <pic:nvPicPr>
+                    <pic:cNvPr id="4" name="hw1.PNG"/>
+                    <pic:cNvPicPr/>
+                  </pic:nvPicPr>
+                  <pic:blipFill>
+                    <a:blip r:embed="rId7">
+                      <a:extLst>
+                        <a:ext uri="{28A0092B-C50C-407E-A947-70E740481C1C}">
+                          <a14:useLocalDpi xmlns:a14="http://schemas.microsoft.com/office/drawing/2010/main" val="0"/>
+                        </a:ext>
+                      </a:extLst>
+                    </a:blip>
+                    <a:stretch>
+                      <a:fillRect/>
+                    </a:stretch>
+                  </pic:blipFill>
+                  <pic:spPr>
+                    <a:xfrm>
+                      <a:off x="0" y="0"/>
+                      <a:ext cx="3902611" cy="2009568"/>
+                    </a:xfrm>
+                    <a:prstGeom prst="rect">
+                      <a:avLst/>
+                    </a:prstGeom>
+                  </pic:spPr>
+                </pic:pic>
+              </a:graphicData>
+            </a:graphic>
+          </wp:inline>
+        </w:drawing>
       </w:r>
     </w:p>
     <w:p>
+      <w:pPr>
+        <w:spacing w:after="120" w:line="276" w:lineRule="auto"/>
+        <w:rPr>
+          <w:rFonts w:asciiTheme="majorHAnsi" w:hAnsiTheme="majorHAnsi" w:cstheme="majorHAnsi"/>
+          <w:b/>
+          <w:sz w:val="28"/>
+          <w:szCs w:val="28"/>
+        </w:rPr>
+      </w:pPr>
+      <w:r>
+        <w:rPr>
+          <w:rFonts w:asciiTheme="majorHAnsi" w:hAnsiTheme="majorHAnsi" w:cstheme="majorHAnsi"/>
+          <w:b/>
+          <w:sz w:val="28"/>
+          <w:szCs w:val="28"/>
+        </w:rPr>
+        <w:t>Observation:</w:t>
+      </w:r>
+    </w:p>
+    <w:p>
+      <w:pPr>
+        <w:spacing w:after="120" w:line="276" w:lineRule="auto"/>
+      </w:pPr>
+      <w:r>
+        <w:t>// my observation</w:t>
+      </w:r>
+    </w:p>
+    <w:p>
+      <w:pPr>
+        <w:spacing w:after="120" w:line="276" w:lineRule="auto"/>
+      </w:pPr>
+    </w:p>
+    <w:p>
+      <w:pPr>
+        <w:spacing w:after="120" w:line="276" w:lineRule="auto"/>
+      </w:pPr>
+    </w:p>
+    <w:p>
+      <w:pPr>
+        <w:spacing w:after="120" w:line="276" w:lineRule="auto"/>
+        <w:rPr>
+          <w:rFonts w:asciiTheme="majorHAnsi" w:hAnsiTheme="majorHAnsi" w:cstheme="majorHAnsi"/>
+          <w:b/>
+          <w:sz w:val="28"/>
+          <w:szCs w:val="28"/>
+        </w:rPr>
+      </w:pPr>
+      <w:r>
+        <w:rPr>
+          <w:rFonts w:asciiTheme="majorHAnsi" w:hAnsiTheme="majorHAnsi" w:cstheme="majorHAnsi"/>
+          <w:b/>
+          <w:sz w:val="28"/>
+          <w:szCs w:val="28"/>
+        </w:rPr>
+        <w:lastRenderedPageBreak/>
+        <w:t>Register Table:</w:t>
+      </w:r>
+    </w:p>
+    <w:p>
+      <w:pPr>
+        <w:spacing w:after="120" w:line="276" w:lineRule="auto"/>
+      </w:pPr>
       <w:r>
         <w:rPr>
           <w:noProof/>
         </w:rPr>
         <w:drawing>
-          <wp:inline distT="0" distB="0" distL="0" distR="0">
+          <wp:inline distT="0" distB="0" distL="0" distR="0" wp14:anchorId="1B491EE7" wp14:editId="5F334D32">
             <wp:extent cx="5274310" cy="3476625"/>
             <wp:effectExtent l="0" t="0" r="2540" b="9525"/>
             <wp:docPr id="3" name="圖片 3"/>
@@ -3128,7 +3394,7 @@
                     <pic:cNvPicPr/>
                   </pic:nvPicPr>
                   <pic:blipFill>
-                    <a:blip r:embed="rId7">
+                    <a:blip r:embed="rId8">
                       <a:extLst>
                         <a:ext uri="{28A0092B-C50C-407E-A947-70E740481C1C}">
                           <a14:useLocalDpi xmlns:a14="http://schemas.microsoft.com/office/drawing/2010/main" val="0"/>
@@ -3156,13 +3422,333 @@
       </w:r>
     </w:p>
     <w:p>
-      <w:r>
+      <w:pPr>
+        <w:spacing w:after="120" w:line="276" w:lineRule="auto"/>
+        <w:rPr>
+          <w:rFonts w:asciiTheme="majorHAnsi" w:hAnsiTheme="majorHAnsi" w:cstheme="majorHAnsi"/>
+          <w:b/>
+          <w:sz w:val="28"/>
+          <w:szCs w:val="28"/>
+        </w:rPr>
+      </w:pPr>
+      <w:r>
+        <w:rPr>
+          <w:rFonts w:asciiTheme="majorHAnsi" w:hAnsiTheme="majorHAnsi" w:cstheme="majorHAnsi"/>
+          <w:b/>
+          <w:sz w:val="28"/>
+          <w:szCs w:val="28"/>
+        </w:rPr>
         <w:t>Work Distribution Table:</w:t>
       </w:r>
     </w:p>
+    <w:tbl>
+      <w:tblPr>
+        <w:tblStyle w:val="TableGridLight"/>
+        <w:tblW w:w="8519" w:type="dxa"/>
+        <w:tblLook w:val="04A0" w:firstRow="1" w:lastRow="0" w:firstColumn="1" w:lastColumn="0" w:noHBand="0" w:noVBand="1"/>
+      </w:tblPr>
+      <w:tblGrid>
+        <w:gridCol w:w="1159"/>
+        <w:gridCol w:w="7360"/>
+      </w:tblGrid>
+      <w:tr>
+        <w:trPr>
+          <w:trHeight w:val="513"/>
+        </w:trPr>
+        <w:tc>
+          <w:tcPr>
+            <w:tcW w:w="1159" w:type="dxa"/>
+          </w:tcPr>
+          <w:p>
+            <w:pPr>
+              <w:spacing w:after="120" w:line="276" w:lineRule="auto"/>
+            </w:pPr>
+          </w:p>
+        </w:tc>
+        <w:tc>
+          <w:tcPr>
+            <w:tcW w:w="7360" w:type="dxa"/>
+          </w:tcPr>
+          <w:p>
+            <w:pPr>
+              <w:spacing w:after="120" w:line="276" w:lineRule="auto"/>
+            </w:pPr>
+            <w:r>
+              <w:t>Work</w:t>
+            </w:r>
+          </w:p>
+        </w:tc>
+      </w:tr>
+      <w:tr>
+        <w:trPr>
+          <w:trHeight w:val="1027"/>
+        </w:trPr>
+        <w:tc>
+          <w:tcPr>
+            <w:tcW w:w="1159" w:type="dxa"/>
+          </w:tcPr>
+          <w:p>
+            <w:pPr>
+              <w:spacing w:after="120" w:line="276" w:lineRule="auto"/>
+              <w:rPr>
+                <w:rFonts w:hint="eastAsia"/>
+              </w:rPr>
+            </w:pPr>
+            <w:r>
+              <w:rPr>
+                <w:rFonts w:hint="eastAsia"/>
+              </w:rPr>
+              <w:t>陳泓均</w:t>
+            </w:r>
+          </w:p>
+        </w:tc>
+        <w:tc>
+          <w:tcPr>
+            <w:tcW w:w="7360" w:type="dxa"/>
+          </w:tcPr>
+          <w:p>
+            <w:pPr>
+              <w:spacing w:after="120" w:line="276" w:lineRule="auto"/>
+            </w:pPr>
+            <w:r>
+              <w:rPr>
+                <w:rFonts w:hint="eastAsia"/>
+              </w:rPr>
+              <w:t>架構：</w:t>
+            </w:r>
+            <w:r>
+              <w:rPr>
+                <w:rFonts w:hint="eastAsia"/>
+              </w:rPr>
+              <w:t>PC_CAL</w:t>
+            </w:r>
+            <w:r>
+              <w:rPr>
+                <w:rFonts w:hint="eastAsia"/>
+              </w:rPr>
+              <w:t>、</w:t>
+            </w:r>
+            <w:r>
+              <w:rPr>
+                <w:rFonts w:hint="eastAsia"/>
+              </w:rPr>
+              <w:t>Control</w:t>
+            </w:r>
+            <w:r>
+              <w:rPr>
+                <w:rFonts w:hint="eastAsia"/>
+              </w:rPr>
+              <w:t>、</w:t>
+            </w:r>
+            <w:proofErr w:type="spellStart"/>
+            <w:r>
+              <w:rPr>
+                <w:rFonts w:hint="eastAsia"/>
+              </w:rPr>
+              <w:t>Imm_Gen</w:t>
+            </w:r>
+            <w:proofErr w:type="spellEnd"/>
+            <w:r>
+              <w:rPr>
+                <w:rFonts w:hint="eastAsia"/>
+              </w:rPr>
+              <w:t>、</w:t>
+            </w:r>
+            <w:proofErr w:type="spellStart"/>
+            <w:r>
+              <w:rPr>
+                <w:rFonts w:hint="eastAsia"/>
+              </w:rPr>
+              <w:t>RegWrite_mux</w:t>
+            </w:r>
+            <w:proofErr w:type="spellEnd"/>
+            <w:r>
+              <w:rPr>
+                <w:rFonts w:hint="eastAsia"/>
+              </w:rPr>
+              <w:t>、</w:t>
+            </w:r>
+            <w:proofErr w:type="spellStart"/>
+            <w:r>
+              <w:rPr>
+                <w:rFonts w:hint="eastAsia"/>
+              </w:rPr>
+              <w:t>multDiv</w:t>
+            </w:r>
+            <w:proofErr w:type="spellEnd"/>
+          </w:p>
+          <w:p>
+            <w:pPr>
+              <w:spacing w:after="120" w:line="276" w:lineRule="auto"/>
+            </w:pPr>
+            <w:r>
+              <w:rPr>
+                <w:rFonts w:hint="eastAsia"/>
+              </w:rPr>
+              <w:t>額外指令：</w:t>
+            </w:r>
+            <w:proofErr w:type="spellStart"/>
+            <w:r>
+              <w:t>auipc</w:t>
+            </w:r>
+            <w:proofErr w:type="spellEnd"/>
+            <w:r>
+              <w:rPr>
+                <w:rFonts w:hint="eastAsia"/>
+              </w:rPr>
+              <w:t>、</w:t>
+            </w:r>
+            <w:proofErr w:type="spellStart"/>
+            <w:r>
+              <w:rPr>
+                <w:rFonts w:hint="eastAsia"/>
+              </w:rPr>
+              <w:t>j</w:t>
+            </w:r>
+            <w:r>
+              <w:t>al</w:t>
+            </w:r>
+            <w:proofErr w:type="spellEnd"/>
+            <w:r>
+              <w:rPr>
+                <w:rFonts w:hint="eastAsia"/>
+              </w:rPr>
+              <w:t>、</w:t>
+            </w:r>
+            <w:proofErr w:type="spellStart"/>
+            <w:r>
+              <w:t>jal</w:t>
+            </w:r>
+            <w:r>
+              <w:t>r</w:t>
+            </w:r>
+            <w:proofErr w:type="spellEnd"/>
+            <w:r>
+              <w:rPr>
+                <w:rFonts w:hint="eastAsia"/>
+              </w:rPr>
+              <w:t>、</w:t>
+            </w:r>
+            <w:proofErr w:type="spellStart"/>
+            <w:r>
+              <w:t>mul</w:t>
+            </w:r>
+            <w:proofErr w:type="spellEnd"/>
+            <w:r>
+              <w:rPr>
+                <w:rFonts w:hint="eastAsia"/>
+              </w:rPr>
+              <w:t>、</w:t>
+            </w:r>
+            <w:proofErr w:type="spellStart"/>
+            <w:r>
+              <w:rPr>
+                <w:rFonts w:hint="eastAsia"/>
+              </w:rPr>
+              <w:t>s</w:t>
+            </w:r>
+            <w:r>
+              <w:t>lti</w:t>
+            </w:r>
+            <w:proofErr w:type="spellEnd"/>
+          </w:p>
+        </w:tc>
+      </w:tr>
+      <w:tr>
+        <w:trPr>
+          <w:trHeight w:val="1042"/>
+        </w:trPr>
+        <w:tc>
+          <w:tcPr>
+            <w:tcW w:w="1159" w:type="dxa"/>
+          </w:tcPr>
+          <w:p>
+            <w:pPr>
+              <w:spacing w:after="120" w:line="276" w:lineRule="auto"/>
+              <w:rPr>
+                <w:rFonts w:hint="eastAsia"/>
+              </w:rPr>
+            </w:pPr>
+            <w:r>
+              <w:rPr>
+                <w:rFonts w:hint="eastAsia"/>
+              </w:rPr>
+              <w:t>林緯瑋</w:t>
+            </w:r>
+          </w:p>
+        </w:tc>
+        <w:tc>
+          <w:tcPr>
+            <w:tcW w:w="7360" w:type="dxa"/>
+          </w:tcPr>
+          <w:p>
+            <w:pPr>
+              <w:spacing w:after="120" w:line="276" w:lineRule="auto"/>
+            </w:pPr>
+            <w:r>
+              <w:rPr>
+                <w:rFonts w:hint="eastAsia"/>
+              </w:rPr>
+              <w:t>架構：</w:t>
+            </w:r>
+            <w:r>
+              <w:rPr>
+                <w:rFonts w:hint="eastAsia"/>
+              </w:rPr>
+              <w:t>ALU</w:t>
+            </w:r>
+            <w:r>
+              <w:rPr>
+                <w:rFonts w:hint="eastAsia"/>
+              </w:rPr>
+              <w:t>、</w:t>
+            </w:r>
+            <w:proofErr w:type="spellStart"/>
+            <w:r>
+              <w:rPr>
+                <w:rFonts w:hint="eastAsia"/>
+              </w:rPr>
+              <w:t>ALU_Control</w:t>
+            </w:r>
+            <w:proofErr w:type="spellEnd"/>
+          </w:p>
+          <w:p>
+            <w:pPr>
+              <w:spacing w:after="120" w:line="276" w:lineRule="auto"/>
+              <w:rPr>
+                <w:rFonts w:hint="eastAsia"/>
+              </w:rPr>
+            </w:pPr>
+            <w:r>
+              <w:rPr>
+                <w:rFonts w:hint="eastAsia"/>
+              </w:rPr>
+              <w:t>額外指令：</w:t>
+            </w:r>
+            <w:proofErr w:type="spellStart"/>
+            <w:r>
+              <w:t>slli</w:t>
+            </w:r>
+            <w:proofErr w:type="spellEnd"/>
+            <w:r>
+              <w:rPr>
+                <w:rFonts w:hint="eastAsia"/>
+              </w:rPr>
+              <w:t>、</w:t>
+            </w:r>
+            <w:proofErr w:type="spellStart"/>
+            <w:r>
+              <w:t>srai</w:t>
+            </w:r>
+            <w:proofErr w:type="spellEnd"/>
+          </w:p>
+        </w:tc>
+      </w:tr>
+    </w:tbl>
     <w:p>
-      <w:bookmarkStart w:id="0" w:name="_GoBack"/>
-      <w:bookmarkEnd w:id="0"/>
+      <w:pPr>
+        <w:spacing w:after="120" w:line="276" w:lineRule="auto"/>
+      </w:pPr>
     </w:p>
     <w:sectPr>
       <w:pgSz w:w="11906" w:h="16838"/>
@@ -3175,7 +3761,7 @@
 </file>
 
 <file path=word/numbering.xml><?xml version="1.0" encoding="utf-8"?>
-<w:numbering xmlns:wpc="http://schemas.microsoft.com/office/word/2010/wordprocessingCanvas" xmlns:cx="http://schemas.microsoft.com/office/drawing/2014/chartex" xmlns:mc="http://schemas.openxmlformats.org/markup-compatibility/2006" xmlns:o="urn:schemas-microsoft-com:office:office" xmlns:r="http://schemas.openxmlformats.org/officeDocument/2006/relationships" xmlns:m="http://schemas.openxmlformats.org/officeDocument/2006/math" xmlns:v="urn:schemas-microsoft-com:vml" xmlns:wp14="http://schemas.microsoft.com/office/word/2010/wordprocessingDrawing" xmlns:wp="http://schemas.openxmlformats.org/drawingml/2006/wordprocessingDrawing" xmlns:w10="urn:schemas-microsoft-com:office:word" xmlns:w="http://schemas.openxmlformats.org/wordprocessingml/2006/main" xmlns:w14="http://schemas.microsoft.com/office/word/2010/wordml" xmlns:w15="http://schemas.microsoft.com/office/word/2012/wordml" xmlns:w16se="http://schemas.microsoft.com/office/word/2015/wordml/symex" xmlns:wpg="http://schemas.microsoft.com/office/word/2010/wordprocessingGroup" xmlns:wpi="http://schemas.microsoft.com/office/word/2010/wordprocessingInk" xmlns:wne="http://schemas.microsoft.com/office/word/2006/wordml" xmlns:wps="http://schemas.microsoft.com/office/word/2010/wordprocessingShape" mc:Ignorable="w14 w15 w16se wp14">
+<w:numbering xmlns:wpc="http://schemas.microsoft.com/office/word/2010/wordprocessingCanvas" xmlns:cx="http://schemas.microsoft.com/office/drawing/2014/chartex" xmlns:cx1="http://schemas.microsoft.com/office/drawing/2015/9/8/chartex" xmlns:cx2="http://schemas.microsoft.com/office/drawing/2015/10/21/chartex" xmlns:cx3="http://schemas.microsoft.com/office/drawing/2016/5/9/chartex" xmlns:cx4="http://schemas.microsoft.com/office/drawing/2016/5/10/chartex" xmlns:cx5="http://schemas.microsoft.com/office/drawing/2016/5/11/chartex" xmlns:cx6="http://schemas.microsoft.com/office/drawing/2016/5/12/chartex" xmlns:cx7="http://schemas.microsoft.com/office/drawing/2016/5/13/chartex" xmlns:cx8="http://schemas.microsoft.com/office/drawing/2016/5/14/chartex" xmlns:mc="http://schemas.openxmlformats.org/markup-compatibility/2006" xmlns:aink="http://schemas.microsoft.com/office/drawing/2016/ink" xmlns:am3d="http://schemas.microsoft.com/office/drawing/2017/model3d" xmlns:o="urn:schemas-microsoft-com:office:office" xmlns:r="http://schemas.openxmlformats.org/officeDocument/2006/relationships" xmlns:m="http://schemas.openxmlformats.org/officeDocument/2006/math" xmlns:v="urn:schemas-microsoft-com:vml" xmlns:wp14="http://schemas.microsoft.com/office/word/2010/wordprocessingDrawing" xmlns:wp="http://schemas.openxmlformats.org/drawingml/2006/wordprocessingDrawing" xmlns:w10="urn:schemas-microsoft-com:office:word" xmlns:w="http://schemas.openxmlformats.org/wordprocessingml/2006/main" xmlns:w14="http://schemas.microsoft.com/office/word/2010/wordml" xmlns:w15="http://schemas.microsoft.com/office/word/2012/wordml" xmlns:w16cid="http://schemas.microsoft.com/office/word/2016/wordml/cid" xmlns:w16se="http://schemas.microsoft.com/office/word/2015/wordml/symex" xmlns:wpg="http://schemas.microsoft.com/office/word/2010/wordprocessingGroup" xmlns:wpi="http://schemas.microsoft.com/office/word/2010/wordprocessingInk" xmlns:wne="http://schemas.microsoft.com/office/word/2006/wordml" xmlns:wps="http://schemas.microsoft.com/office/word/2010/wordprocessingShape" mc:Ignorable="w14 w15 w16se w16cid wp14">
   <w:abstractNum w:abstractNumId="0" w15:restartNumberingAfterBreak="0">
     <w:nsid w:val="14454D42"/>
     <w:multiLevelType w:val="hybridMultilevel"/>
@@ -3480,7 +4066,7 @@
 </file>
 
 <file path=word/styles.xml><?xml version="1.0" encoding="utf-8"?>
-<w:styles xmlns:mc="http://schemas.openxmlformats.org/markup-compatibility/2006" xmlns:r="http://schemas.openxmlformats.org/officeDocument/2006/relationships" xmlns:w="http://schemas.openxmlformats.org/wordprocessingml/2006/main" xmlns:w14="http://schemas.microsoft.com/office/word/2010/wordml" xmlns:w15="http://schemas.microsoft.com/office/word/2012/wordml" xmlns:w16se="http://schemas.microsoft.com/office/word/2015/wordml/symex" mc:Ignorable="w14 w15 w16se">
+<w:styles xmlns:mc="http://schemas.openxmlformats.org/markup-compatibility/2006" xmlns:r="http://schemas.openxmlformats.org/officeDocument/2006/relationships" xmlns:w="http://schemas.openxmlformats.org/wordprocessingml/2006/main" xmlns:w14="http://schemas.microsoft.com/office/word/2010/wordml" xmlns:w15="http://schemas.microsoft.com/office/word/2012/wordml" xmlns:w16cid="http://schemas.microsoft.com/office/word/2016/wordml/cid" xmlns:w16se="http://schemas.microsoft.com/office/word/2015/wordml/symex" mc:Ignorable="w14 w15 w16se w16cid">
   <w:docDefaults>
     <w:rPrDefault>
       <w:rPr>
@@ -3493,7 +4079,7 @@
     </w:rPrDefault>
     <w:pPrDefault/>
   </w:docDefaults>
-  <w:latentStyles w:defLockedState="0" w:defUIPriority="99" w:defSemiHidden="0" w:defUnhideWhenUsed="0" w:defQFormat="0" w:count="371">
+  <w:latentStyles w:defLockedState="0" w:defUIPriority="99" w:defSemiHidden="0" w:defUnhideWhenUsed="0" w:defQFormat="0" w:count="375">
     <w:lsdException w:name="Normal" w:uiPriority="0" w:qFormat="1"/>
     <w:lsdException w:name="heading 1" w:uiPriority="9" w:qFormat="1"/>
     <w:lsdException w:name="heading 2" w:semiHidden="1" w:uiPriority="9" w:unhideWhenUsed="1" w:qFormat="1"/>
@@ -3599,7 +4185,6 @@
     <w:lsdException w:name="HTML Sample" w:semiHidden="1" w:unhideWhenUsed="1"/>
     <w:lsdException w:name="HTML Typewriter" w:semiHidden="1" w:unhideWhenUsed="1"/>
     <w:lsdException w:name="HTML Variable" w:semiHidden="1" w:unhideWhenUsed="1"/>
-    <w:lsdException w:name="Normal Table" w:semiHidden="1" w:unhideWhenUsed="1"/>
     <w:lsdException w:name="annotation subject" w:semiHidden="1" w:unhideWhenUsed="1"/>
     <w:lsdException w:name="No List" w:semiHidden="1" w:unhideWhenUsed="1"/>
     <w:lsdException w:name="Outline List 1" w:semiHidden="1" w:unhideWhenUsed="1"/>
@@ -3643,10 +4228,8 @@
     <w:lsdException w:name="Table Elegant" w:semiHidden="1" w:unhideWhenUsed="1"/>
     <w:lsdException w:name="Table Professional" w:semiHidden="1" w:unhideWhenUsed="1"/>
     <w:lsdException w:name="Table Subtle 1" w:semiHidden="1" w:unhideWhenUsed="1"/>
-    <w:lsdException w:name="Table Subtle 2" w:semiHidden="1" w:unhideWhenUsed="1"/>
     <w:lsdException w:name="Table Web 1" w:semiHidden="1" w:unhideWhenUsed="1"/>
     <w:lsdException w:name="Table Web 2" w:semiHidden="1" w:unhideWhenUsed="1"/>
-    <w:lsdException w:name="Table Web 3" w:semiHidden="1" w:unhideWhenUsed="1"/>
     <w:lsdException w:name="Balloon Text" w:semiHidden="1" w:unhideWhenUsed="1"/>
     <w:lsdException w:name="Table Grid" w:uiPriority="39"/>
     <w:lsdException w:name="Table Theme" w:semiHidden="1" w:unhideWhenUsed="1"/>
@@ -3865,21 +4448,25 @@
     <w:lsdException w:name="List Table 5 Dark Accent 6" w:uiPriority="50"/>
     <w:lsdException w:name="List Table 6 Colorful Accent 6" w:uiPriority="51"/>
     <w:lsdException w:name="List Table 7 Colorful Accent 6" w:uiPriority="52"/>
+    <w:lsdException w:name="Mention" w:semiHidden="1" w:unhideWhenUsed="1"/>
+    <w:lsdException w:name="Smart Hyperlink" w:semiHidden="1" w:unhideWhenUsed="1"/>
+    <w:lsdException w:name="Hashtag" w:semiHidden="1" w:unhideWhenUsed="1"/>
+    <w:lsdException w:name="Unresolved Mention" w:semiHidden="1" w:unhideWhenUsed="1"/>
   </w:latentStyles>
-  <w:style w:type="paragraph" w:default="1" w:styleId="a">
+  <w:style w:type="paragraph" w:default="1" w:styleId="Normal">
     <w:name w:val="Normal"/>
     <w:qFormat/>
     <w:pPr>
       <w:widowControl w:val="0"/>
     </w:pPr>
   </w:style>
-  <w:style w:type="character" w:default="1" w:styleId="a0">
+  <w:style w:type="character" w:default="1" w:styleId="DefaultParagraphFont">
     <w:name w:val="Default Paragraph Font"/>
     <w:uiPriority w:val="1"/>
     <w:semiHidden/>
     <w:unhideWhenUsed/>
   </w:style>
-  <w:style w:type="table" w:default="1" w:styleId="a1">
+  <w:style w:type="table" w:default="1" w:styleId="TableNormal">
     <w:name w:val="Normal Table"/>
     <w:uiPriority w:val="99"/>
     <w:semiHidden/>
@@ -3894,21 +4481,53 @@
       </w:tblCellMar>
     </w:tblPr>
   </w:style>
-  <w:style w:type="numbering" w:default="1" w:styleId="a2">
+  <w:style w:type="numbering" w:default="1" w:styleId="NoList">
     <w:name w:val="No List"/>
     <w:uiPriority w:val="99"/>
     <w:semiHidden/>
     <w:unhideWhenUsed/>
   </w:style>
-  <w:style w:type="paragraph" w:styleId="a3">
+  <w:style w:type="paragraph" w:styleId="ListParagraph">
     <w:name w:val="List Paragraph"/>
-    <w:basedOn w:val="a"/>
+    <w:basedOn w:val="Normal"/>
     <w:uiPriority w:val="34"/>
     <w:qFormat/>
     <w:rsid w:val="00421A09"/>
     <w:pPr>
       <w:ind w:leftChars="200" w:left="480"/>
     </w:pPr>
+  </w:style>
+  <w:style w:type="table" w:styleId="TableGrid">
+    <w:name w:val="Table Grid"/>
+    <w:basedOn w:val="TableNormal"/>
+    <w:uiPriority w:val="39"/>
+    <w:rsid w:val="001E39AD"/>
+    <w:tblPr>
+      <w:tblBorders>
+        <w:top w:val="single" w:sz="4" w:space="0" w:color="auto"/>
+        <w:left w:val="single" w:sz="4" w:space="0" w:color="auto"/>
+        <w:bottom w:val="single" w:sz="4" w:space="0" w:color="auto"/>
+        <w:right w:val="single" w:sz="4" w:space="0" w:color="auto"/>
+        <w:insideH w:val="single" w:sz="4" w:space="0" w:color="auto"/>
+        <w:insideV w:val="single" w:sz="4" w:space="0" w:color="auto"/>
+      </w:tblBorders>
+    </w:tblPr>
+  </w:style>
+  <w:style w:type="table" w:styleId="TableGridLight">
+    <w:name w:val="Grid Table Light"/>
+    <w:basedOn w:val="TableNormal"/>
+    <w:uiPriority w:val="40"/>
+    <w:rsid w:val="00EC1959"/>
+    <w:tblPr>
+      <w:tblBorders>
+        <w:top w:val="single" w:sz="4" w:space="0" w:color="BFBFBF" w:themeColor="background1" w:themeShade="BF"/>
+        <w:left w:val="single" w:sz="4" w:space="0" w:color="BFBFBF" w:themeColor="background1" w:themeShade="BF"/>
+        <w:bottom w:val="single" w:sz="4" w:space="0" w:color="BFBFBF" w:themeColor="background1" w:themeShade="BF"/>
+        <w:right w:val="single" w:sz="4" w:space="0" w:color="BFBFBF" w:themeColor="background1" w:themeShade="BF"/>
+        <w:insideH w:val="single" w:sz="4" w:space="0" w:color="BFBFBF" w:themeColor="background1" w:themeShade="BF"/>
+        <w:insideV w:val="single" w:sz="4" w:space="0" w:color="BFBFBF" w:themeColor="background1" w:themeShade="BF"/>
+      </w:tblBorders>
+    </w:tblPr>
   </w:style>
 </w:styles>
 </file>

</xml_diff>

<commit_message>
report add observation, test other pattern
</commit_message>
<xml_diff>
--- a/report/CA Final Report.docx
+++ b/report/CA Final Report.docx
@@ -1,6 +1,6 @@
 
 <file path=word/document.xml><?xml version="1.0" encoding="utf-8"?>
-<w:document xmlns:wpc="http://schemas.microsoft.com/office/word/2010/wordprocessingCanvas" xmlns:cx="http://schemas.microsoft.com/office/drawing/2014/chartex" xmlns:cx1="http://schemas.microsoft.com/office/drawing/2015/9/8/chartex" xmlns:cx2="http://schemas.microsoft.com/office/drawing/2015/10/21/chartex" xmlns:cx3="http://schemas.microsoft.com/office/drawing/2016/5/9/chartex" xmlns:cx4="http://schemas.microsoft.com/office/drawing/2016/5/10/chartex" xmlns:cx5="http://schemas.microsoft.com/office/drawing/2016/5/11/chartex" xmlns:cx6="http://schemas.microsoft.com/office/drawing/2016/5/12/chartex" xmlns:cx7="http://schemas.microsoft.com/office/drawing/2016/5/13/chartex" xmlns:cx8="http://schemas.microsoft.com/office/drawing/2016/5/14/chartex" xmlns:mc="http://schemas.openxmlformats.org/markup-compatibility/2006" xmlns:aink="http://schemas.microsoft.com/office/drawing/2016/ink" xmlns:am3d="http://schemas.microsoft.com/office/drawing/2017/model3d" xmlns:o="urn:schemas-microsoft-com:office:office" xmlns:r="http://schemas.openxmlformats.org/officeDocument/2006/relationships" xmlns:m="http://schemas.openxmlformats.org/officeDocument/2006/math" xmlns:v="urn:schemas-microsoft-com:vml" xmlns:wp14="http://schemas.microsoft.com/office/word/2010/wordprocessingDrawing" xmlns:wp="http://schemas.openxmlformats.org/drawingml/2006/wordprocessingDrawing" xmlns:w10="urn:schemas-microsoft-com:office:word" xmlns:w="http://schemas.openxmlformats.org/wordprocessingml/2006/main" xmlns:w14="http://schemas.microsoft.com/office/word/2010/wordml" xmlns:w15="http://schemas.microsoft.com/office/word/2012/wordml" xmlns:w16cid="http://schemas.microsoft.com/office/word/2016/wordml/cid" xmlns:w16se="http://schemas.microsoft.com/office/word/2015/wordml/symex" xmlns:wpg="http://schemas.microsoft.com/office/word/2010/wordprocessingGroup" xmlns:wpi="http://schemas.microsoft.com/office/word/2010/wordprocessingInk" xmlns:wne="http://schemas.microsoft.com/office/word/2006/wordml" xmlns:wps="http://schemas.microsoft.com/office/word/2010/wordprocessingShape" mc:Ignorable="w14 w15 w16se w16cid wp14">
+<w:document xmlns:wpc="http://schemas.microsoft.com/office/word/2010/wordprocessingCanvas" xmlns:cx="http://schemas.microsoft.com/office/drawing/2014/chartex" xmlns:mc="http://schemas.openxmlformats.org/markup-compatibility/2006" xmlns:o="urn:schemas-microsoft-com:office:office" xmlns:r="http://schemas.openxmlformats.org/officeDocument/2006/relationships" xmlns:m="http://schemas.openxmlformats.org/officeDocument/2006/math" xmlns:v="urn:schemas-microsoft-com:vml" xmlns:wp14="http://schemas.microsoft.com/office/word/2010/wordprocessingDrawing" xmlns:wp="http://schemas.openxmlformats.org/drawingml/2006/wordprocessingDrawing" xmlns:w10="urn:schemas-microsoft-com:office:word" xmlns:w="http://schemas.openxmlformats.org/wordprocessingml/2006/main" xmlns:w14="http://schemas.microsoft.com/office/word/2010/wordml" xmlns:w15="http://schemas.microsoft.com/office/word/2012/wordml" xmlns:w16se="http://schemas.microsoft.com/office/word/2015/wordml/symex" xmlns:wpg="http://schemas.microsoft.com/office/word/2010/wordprocessingGroup" xmlns:wpi="http://schemas.microsoft.com/office/word/2010/wordprocessingInk" xmlns:wne="http://schemas.microsoft.com/office/word/2006/wordml" xmlns:wps="http://schemas.microsoft.com/office/word/2010/wordprocessingShape" mc:Ignorable="w14 w15 w16se wp14">
   <w:body>
     <w:p>
       <w:pPr>
@@ -12,8 +12,6 @@
           <w:sz w:val="32"/>
         </w:rPr>
       </w:pPr>
-      <w:bookmarkStart w:id="0" w:name="_GoBack"/>
-      <w:bookmarkEnd w:id="0"/>
       <w:r>
         <w:rPr>
           <w:rFonts w:asciiTheme="majorHAnsi" w:hAnsiTheme="majorHAnsi" w:cstheme="majorHAnsi"/>
@@ -56,7 +54,6 @@
         <w:spacing w:line="276" w:lineRule="auto"/>
         <w:jc w:val="right"/>
         <w:rPr>
-          <w:rFonts w:hint="eastAsia"/>
           <w:sz w:val="22"/>
         </w:rPr>
       </w:pPr>
@@ -267,7 +264,7 @@
     </w:p>
     <w:p>
       <w:pPr>
-        <w:pStyle w:val="ListParagraph"/>
+        <w:pStyle w:val="a3"/>
         <w:numPr>
           <w:ilvl w:val="0"/>
           <w:numId w:val="3"/>
@@ -440,7 +437,7 @@
     </w:p>
     <w:p>
       <w:pPr>
-        <w:pStyle w:val="ListParagraph"/>
+        <w:pStyle w:val="a3"/>
         <w:numPr>
           <w:ilvl w:val="0"/>
           <w:numId w:val="3"/>
@@ -639,7 +636,7 @@
     </w:p>
     <w:p>
       <w:pPr>
-        <w:pStyle w:val="ListParagraph"/>
+        <w:pStyle w:val="a3"/>
         <w:numPr>
           <w:ilvl w:val="0"/>
           <w:numId w:val="3"/>
@@ -851,7 +848,7 @@
     </w:p>
     <w:p>
       <w:pPr>
-        <w:pStyle w:val="ListParagraph"/>
+        <w:pStyle w:val="a3"/>
         <w:numPr>
           <w:ilvl w:val="0"/>
           <w:numId w:val="3"/>
@@ -1175,7 +1172,7 @@
     </w:p>
     <w:p>
       <w:pPr>
-        <w:pStyle w:val="ListParagraph"/>
+        <w:pStyle w:val="a3"/>
         <w:numPr>
           <w:ilvl w:val="0"/>
           <w:numId w:val="3"/>
@@ -1293,7 +1290,7 @@
     </w:p>
     <w:p>
       <w:pPr>
-        <w:pStyle w:val="ListParagraph"/>
+        <w:pStyle w:val="a3"/>
         <w:numPr>
           <w:ilvl w:val="0"/>
           <w:numId w:val="3"/>
@@ -1490,6 +1487,7 @@
           <w:szCs w:val="28"/>
         </w:rPr>
       </w:pPr>
+      <w:proofErr w:type="spellStart"/>
       <w:r>
         <w:rPr>
           <w:rFonts w:asciiTheme="majorHAnsi" w:hAnsiTheme="majorHAnsi" w:cstheme="majorHAnsi"/>
@@ -1498,9 +1496,9 @@
           <w:szCs w:val="28"/>
         </w:rPr>
         <w:lastRenderedPageBreak/>
-        <w:t xml:space="preserve">Datapath of </w:t>
-      </w:r>
-      <w:proofErr w:type="spellStart"/>
+        <w:t>Datapath</w:t>
+      </w:r>
+      <w:proofErr w:type="spellEnd"/>
       <w:r>
         <w:rPr>
           <w:rFonts w:asciiTheme="majorHAnsi" w:hAnsiTheme="majorHAnsi" w:cstheme="majorHAnsi"/>
@@ -1508,9 +1506,9 @@
           <w:sz w:val="28"/>
           <w:szCs w:val="28"/>
         </w:rPr>
-        <w:t>jal</w:t>
-      </w:r>
-      <w:proofErr w:type="spellEnd"/>
+        <w:t xml:space="preserve"> of </w:t>
+      </w:r>
+      <w:proofErr w:type="spellStart"/>
       <w:r>
         <w:rPr>
           <w:rFonts w:asciiTheme="majorHAnsi" w:hAnsiTheme="majorHAnsi" w:cstheme="majorHAnsi"/>
@@ -1518,9 +1516,9 @@
           <w:sz w:val="28"/>
           <w:szCs w:val="28"/>
         </w:rPr>
-        <w:t xml:space="preserve">, </w:t>
-      </w:r>
-      <w:proofErr w:type="spellStart"/>
+        <w:t>jal</w:t>
+      </w:r>
+      <w:proofErr w:type="spellEnd"/>
       <w:r>
         <w:rPr>
           <w:rFonts w:asciiTheme="majorHAnsi" w:hAnsiTheme="majorHAnsi" w:cstheme="majorHAnsi"/>
@@ -1528,9 +1526,9 @@
           <w:sz w:val="28"/>
           <w:szCs w:val="28"/>
         </w:rPr>
-        <w:t>jalr</w:t>
-      </w:r>
-      <w:proofErr w:type="spellEnd"/>
+        <w:t xml:space="preserve">, </w:t>
+      </w:r>
+      <w:proofErr w:type="spellStart"/>
       <w:r>
         <w:rPr>
           <w:rFonts w:asciiTheme="majorHAnsi" w:hAnsiTheme="majorHAnsi" w:cstheme="majorHAnsi"/>
@@ -1538,9 +1536,9 @@
           <w:sz w:val="28"/>
           <w:szCs w:val="28"/>
         </w:rPr>
-        <w:t xml:space="preserve">, </w:t>
-      </w:r>
-      <w:proofErr w:type="spellStart"/>
+        <w:t>jalr</w:t>
+      </w:r>
+      <w:proofErr w:type="spellEnd"/>
       <w:r>
         <w:rPr>
           <w:rFonts w:asciiTheme="majorHAnsi" w:hAnsiTheme="majorHAnsi" w:cstheme="majorHAnsi"/>
@@ -1548,8 +1546,9 @@
           <w:sz w:val="28"/>
           <w:szCs w:val="28"/>
         </w:rPr>
-        <w:t>a</w:t>
-      </w:r>
+        <w:t xml:space="preserve">, </w:t>
+      </w:r>
+      <w:proofErr w:type="spellStart"/>
       <w:r>
         <w:rPr>
           <w:rFonts w:asciiTheme="majorHAnsi" w:hAnsiTheme="majorHAnsi" w:cstheme="majorHAnsi"/>
@@ -1557,9 +1556,8 @@
           <w:sz w:val="28"/>
           <w:szCs w:val="28"/>
         </w:rPr>
-        <w:t>uipc</w:t>
-      </w:r>
-      <w:proofErr w:type="spellEnd"/>
+        <w:t>a</w:t>
+      </w:r>
       <w:r>
         <w:rPr>
           <w:rFonts w:asciiTheme="majorHAnsi" w:hAnsiTheme="majorHAnsi" w:cstheme="majorHAnsi"/>
@@ -1567,6 +1565,16 @@
           <w:sz w:val="28"/>
           <w:szCs w:val="28"/>
         </w:rPr>
+        <w:t>uipc</w:t>
+      </w:r>
+      <w:proofErr w:type="spellEnd"/>
+      <w:r>
+        <w:rPr>
+          <w:rFonts w:asciiTheme="majorHAnsi" w:hAnsiTheme="majorHAnsi" w:cstheme="majorHAnsi"/>
+          <w:b/>
+          <w:sz w:val="28"/>
+          <w:szCs w:val="28"/>
+        </w:rPr>
         <w:t xml:space="preserve">: </w:t>
       </w:r>
     </w:p>
@@ -1649,7 +1657,7 @@
     </w:p>
     <w:p>
       <w:pPr>
-        <w:pStyle w:val="ListParagraph"/>
+        <w:pStyle w:val="a3"/>
         <w:numPr>
           <w:ilvl w:val="0"/>
           <w:numId w:val="1"/>
@@ -2010,7 +2018,7 @@
     </w:p>
     <w:p>
       <w:pPr>
-        <w:pStyle w:val="ListParagraph"/>
+        <w:pStyle w:val="a3"/>
         <w:numPr>
           <w:ilvl w:val="0"/>
           <w:numId w:val="1"/>
@@ -2342,7 +2350,7 @@
     </w:p>
     <w:p>
       <w:pPr>
-        <w:pStyle w:val="ListParagraph"/>
+        <w:pStyle w:val="a3"/>
         <w:numPr>
           <w:ilvl w:val="0"/>
           <w:numId w:val="1"/>
@@ -3083,9 +3091,6 @@
     <w:p>
       <w:pPr>
         <w:spacing w:after="120" w:line="276" w:lineRule="auto"/>
-        <w:rPr>
-          <w:rFonts w:hint="eastAsia"/>
-        </w:rPr>
       </w:pPr>
     </w:p>
     <w:p>
@@ -3111,7 +3116,7 @@
     </w:p>
     <w:p>
       <w:pPr>
-        <w:pStyle w:val="ListParagraph"/>
+        <w:pStyle w:val="a3"/>
         <w:numPr>
           <w:ilvl w:val="0"/>
           <w:numId w:val="2"/>
@@ -3132,7 +3137,7 @@
           <w:noProof/>
         </w:rPr>
         <w:drawing>
-          <wp:inline distT="0" distB="0" distL="0" distR="0" wp14:anchorId="6146123E" wp14:editId="5836BB79">
+          <wp:inline distT="0" distB="0" distL="0" distR="0" wp14:anchorId="6146123E" wp14:editId="2142E0BE">
             <wp:extent cx="3764280" cy="1776025"/>
             <wp:effectExtent l="0" t="0" r="7620" b="0"/>
             <wp:docPr id="1" name="圖片 1"/>
@@ -3161,7 +3166,7 @@
                   <pic:spPr>
                     <a:xfrm>
                       <a:off x="0" y="0"/>
-                      <a:ext cx="3774067" cy="1780642"/>
+                      <a:ext cx="3764280" cy="1776025"/>
                     </a:xfrm>
                     <a:prstGeom prst="rect">
                       <a:avLst/>
@@ -3176,7 +3181,7 @@
     </w:p>
     <w:p>
       <w:pPr>
-        <w:pStyle w:val="ListParagraph"/>
+        <w:pStyle w:val="a3"/>
         <w:numPr>
           <w:ilvl w:val="0"/>
           <w:numId w:val="2"/>
@@ -3204,7 +3209,7 @@
           <w:noProof/>
         </w:rPr>
         <w:drawing>
-          <wp:inline distT="0" distB="0" distL="0" distR="0" wp14:anchorId="46C300D3" wp14:editId="42037FC2">
+          <wp:inline distT="0" distB="0" distL="0" distR="0" wp14:anchorId="46C300D3" wp14:editId="21B6E635">
             <wp:extent cx="3810000" cy="2014904"/>
             <wp:effectExtent l="0" t="0" r="0" b="4445"/>
             <wp:docPr id="2" name="圖片 2"/>
@@ -3233,7 +3238,7 @@
                   <pic:spPr>
                     <a:xfrm>
                       <a:off x="0" y="0"/>
-                      <a:ext cx="3819054" cy="2019692"/>
+                      <a:ext cx="3810000" cy="2014904"/>
                     </a:xfrm>
                     <a:prstGeom prst="rect">
                       <a:avLst/>
@@ -3248,7 +3253,7 @@
     </w:p>
     <w:p>
       <w:pPr>
-        <w:pStyle w:val="ListParagraph"/>
+        <w:pStyle w:val="a3"/>
         <w:numPr>
           <w:ilvl w:val="0"/>
           <w:numId w:val="2"/>
@@ -3269,7 +3274,7 @@
           <w:noProof/>
         </w:rPr>
         <w:drawing>
-          <wp:inline distT="0" distB="0" distL="0" distR="0" wp14:anchorId="002157E9" wp14:editId="62E5C1B9">
+          <wp:inline distT="0" distB="0" distL="0" distR="0" wp14:anchorId="002157E9" wp14:editId="532306D0">
             <wp:extent cx="3884624" cy="2000306"/>
             <wp:effectExtent l="0" t="0" r="1905" b="0"/>
             <wp:docPr id="4" name="Picture 4"/>
@@ -3298,7 +3303,7 @@
                   <pic:spPr>
                     <a:xfrm>
                       <a:off x="0" y="0"/>
-                      <a:ext cx="3902611" cy="2009568"/>
+                      <a:ext cx="3884624" cy="2000306"/>
                     </a:xfrm>
                     <a:prstGeom prst="rect">
                       <a:avLst/>
@@ -3314,6 +3319,29 @@
     <w:p>
       <w:pPr>
         <w:spacing w:after="120" w:line="276" w:lineRule="auto"/>
+      </w:pPr>
+    </w:p>
+    <w:p>
+      <w:pPr>
+        <w:spacing w:after="120" w:line="276" w:lineRule="auto"/>
+      </w:pPr>
+    </w:p>
+    <w:p>
+      <w:pPr>
+        <w:spacing w:after="120" w:line="276" w:lineRule="auto"/>
+      </w:pPr>
+    </w:p>
+    <w:p>
+      <w:pPr>
+        <w:spacing w:after="120" w:line="276" w:lineRule="auto"/>
+        <w:rPr>
+          <w:rFonts w:hint="eastAsia"/>
+        </w:rPr>
+      </w:pPr>
+    </w:p>
+    <w:p>
+      <w:pPr>
+        <w:spacing w:after="120" w:line="276" w:lineRule="auto"/>
         <w:rPr>
           <w:rFonts w:asciiTheme="majorHAnsi" w:hAnsiTheme="majorHAnsi" w:cstheme="majorHAnsi"/>
           <w:b/>
@@ -3328,6 +3356,7 @@
           <w:sz w:val="28"/>
           <w:szCs w:val="28"/>
         </w:rPr>
+        <w:lastRenderedPageBreak/>
         <w:t>Observation:</w:t>
       </w:r>
     </w:p>
@@ -3336,17 +3365,359 @@
         <w:spacing w:after="120" w:line="276" w:lineRule="auto"/>
       </w:pPr>
       <w:r>
-        <w:t>// my observation</w:t>
+        <w:t>Non-pipelined</w:t>
+      </w:r>
+      <w:r>
+        <w:rPr>
+          <w:rFonts w:hint="eastAsia"/>
+        </w:rPr>
+        <w:t>的</w:t>
+      </w:r>
+      <w:r>
+        <w:rPr>
+          <w:rFonts w:hint="eastAsia"/>
+        </w:rPr>
+        <w:t>CPU</w:t>
+      </w:r>
+      <w:r>
+        <w:rPr>
+          <w:rFonts w:hint="eastAsia"/>
+        </w:rPr>
+        <w:t>實作起來相對簡單，因為幾乎使用的都是</w:t>
+      </w:r>
+      <w:r>
+        <w:rPr>
+          <w:rFonts w:hint="eastAsia"/>
+        </w:rPr>
+        <w:t>combinational circuit</w:t>
+      </w:r>
+      <w:r>
+        <w:rPr>
+          <w:rFonts w:hint="eastAsia"/>
+        </w:rPr>
+        <w:t>，且</w:t>
+      </w:r>
+      <w:r>
+        <w:rPr>
+          <w:rFonts w:hint="eastAsia"/>
+        </w:rPr>
+        <w:t>memory</w:t>
+      </w:r>
+      <w:r>
+        <w:rPr>
+          <w:rFonts w:hint="eastAsia"/>
+        </w:rPr>
+        <w:t>部分都由助教完成，因此實作上沒有太大的困難；只是</w:t>
+      </w:r>
+      <w:r>
+        <w:rPr>
+          <w:rFonts w:hint="eastAsia"/>
+        </w:rPr>
+        <w:t>需要額外處理</w:t>
+      </w:r>
+      <w:proofErr w:type="spellStart"/>
+      <w:r>
+        <w:rPr>
+          <w:rFonts w:hint="eastAsia"/>
+        </w:rPr>
+        <w:t>multDiv</w:t>
+      </w:r>
+      <w:proofErr w:type="spellEnd"/>
+      <w:r>
+        <w:rPr>
+          <w:rFonts w:hint="eastAsia"/>
+        </w:rPr>
+        <w:t>的</w:t>
+      </w:r>
+      <w:r>
+        <w:rPr>
+          <w:rFonts w:hint="eastAsia"/>
+        </w:rPr>
+        <w:t>multi-cycle</w:t>
+      </w:r>
+      <w:r>
+        <w:rPr>
+          <w:rFonts w:hint="eastAsia"/>
+        </w:rPr>
+        <w:t>問題。</w:t>
       </w:r>
     </w:p>
     <w:p>
       <w:pPr>
         <w:spacing w:after="120" w:line="276" w:lineRule="auto"/>
       </w:pPr>
+      <w:r>
+        <w:rPr>
+          <w:rFonts w:hint="eastAsia"/>
+        </w:rPr>
+        <w:t>一開始遇到的困難是在</w:t>
+      </w:r>
+      <w:r>
+        <w:rPr>
+          <w:rFonts w:hint="eastAsia"/>
+        </w:rPr>
+        <w:t>debug</w:t>
+      </w:r>
+      <w:r>
+        <w:rPr>
+          <w:rFonts w:hint="eastAsia"/>
+        </w:rPr>
+        <w:t>的時候，因為只要有一個部分有錯，例如</w:t>
+      </w:r>
+      <w:r>
+        <w:rPr>
+          <w:rFonts w:hint="eastAsia"/>
+        </w:rPr>
+        <w:t>PC</w:t>
+      </w:r>
+      <w:r>
+        <w:rPr>
+          <w:rFonts w:hint="eastAsia"/>
+        </w:rPr>
+        <w:t>，</w:t>
+      </w:r>
+      <w:r>
+        <w:rPr>
+          <w:rFonts w:hint="eastAsia"/>
+        </w:rPr>
+        <w:t>instruction</w:t>
+      </w:r>
+      <w:r>
+        <w:rPr>
+          <w:rFonts w:hint="eastAsia"/>
+        </w:rPr>
+        <w:t>的順序就會亂掉，所以要一個一個去</w:t>
+      </w:r>
+      <w:r>
+        <w:rPr>
+          <w:rFonts w:hint="eastAsia"/>
+        </w:rPr>
+        <w:t>trace</w:t>
+      </w:r>
+      <w:r>
+        <w:rPr>
+          <w:rFonts w:hint="eastAsia"/>
+        </w:rPr>
+        <w:t>回去找到源頭；只要一個指令有錯，整個程式執行的情形就會完全亂掉，所以</w:t>
+      </w:r>
+      <w:r>
+        <w:rPr>
+          <w:rFonts w:hint="eastAsia"/>
+        </w:rPr>
+        <w:t>debug</w:t>
+      </w:r>
+      <w:r>
+        <w:rPr>
+          <w:rFonts w:hint="eastAsia"/>
+        </w:rPr>
+        <w:t>上不是非常容易。後來就發現，</w:t>
+      </w:r>
+      <w:r>
+        <w:rPr>
+          <w:rFonts w:hint="eastAsia"/>
+        </w:rPr>
+        <w:t>debug</w:t>
+      </w:r>
+      <w:r>
+        <w:rPr>
+          <w:rFonts w:hint="eastAsia"/>
+        </w:rPr>
+        <w:t>的時候一定要看著要執行的</w:t>
+      </w:r>
+      <w:r>
+        <w:rPr>
+          <w:rFonts w:hint="eastAsia"/>
+        </w:rPr>
+        <w:t>assembly</w:t>
+      </w:r>
+      <w:r>
+        <w:rPr>
+          <w:rFonts w:hint="eastAsia"/>
+        </w:rPr>
+        <w:t>，一行</w:t>
+      </w:r>
+      <w:proofErr w:type="gramStart"/>
+      <w:r>
+        <w:rPr>
+          <w:rFonts w:hint="eastAsia"/>
+        </w:rPr>
+        <w:t>一行</w:t>
+      </w:r>
+      <w:proofErr w:type="gramEnd"/>
+      <w:r>
+        <w:rPr>
+          <w:rFonts w:hint="eastAsia"/>
+        </w:rPr>
+        <w:t>去看有沒有執行正確，找出開始錯誤的地方下去修正。</w:t>
+      </w:r>
     </w:p>
     <w:p>
       <w:pPr>
         <w:spacing w:after="120" w:line="276" w:lineRule="auto"/>
+      </w:pPr>
+      <w:r>
+        <w:rPr>
+          <w:rFonts w:hint="eastAsia"/>
+        </w:rPr>
+        <w:t>另外在實作</w:t>
+      </w:r>
+      <w:proofErr w:type="spellStart"/>
+      <w:r>
+        <w:rPr>
+          <w:rFonts w:hint="eastAsia"/>
+        </w:rPr>
+        <w:t>auipc</w:t>
+      </w:r>
+      <w:proofErr w:type="spellEnd"/>
+      <w:r>
+        <w:rPr>
+          <w:rFonts w:hint="eastAsia"/>
+        </w:rPr>
+        <w:t xml:space="preserve">, </w:t>
+      </w:r>
+      <w:proofErr w:type="spellStart"/>
+      <w:r>
+        <w:rPr>
+          <w:rFonts w:hint="eastAsia"/>
+        </w:rPr>
+        <w:t>jalr</w:t>
+      </w:r>
+      <w:proofErr w:type="spellEnd"/>
+      <w:r>
+        <w:rPr>
+          <w:rFonts w:hint="eastAsia"/>
+        </w:rPr>
+        <w:t>等指令的時候發現，如果設計得宜，其實可以有效節省硬體，例如</w:t>
+      </w:r>
+      <w:proofErr w:type="spellStart"/>
+      <w:r>
+        <w:rPr>
+          <w:rFonts w:hint="eastAsia"/>
+        </w:rPr>
+        <w:t>auipc</w:t>
+      </w:r>
+      <w:proofErr w:type="spellEnd"/>
+      <w:r>
+        <w:rPr>
+          <w:rFonts w:hint="eastAsia"/>
+        </w:rPr>
+        <w:t>就不用再多加一個</w:t>
+      </w:r>
+      <w:r>
+        <w:rPr>
+          <w:rFonts w:hint="eastAsia"/>
+        </w:rPr>
+        <w:t>adder</w:t>
+      </w:r>
+      <w:r>
+        <w:rPr>
+          <w:rFonts w:hint="eastAsia"/>
+        </w:rPr>
+        <w:t>，直接用</w:t>
+      </w:r>
+      <w:r>
+        <w:rPr>
+          <w:rFonts w:hint="eastAsia"/>
+        </w:rPr>
+        <w:t>ALU</w:t>
+      </w:r>
+      <w:r>
+        <w:rPr>
+          <w:rFonts w:hint="eastAsia"/>
+        </w:rPr>
+        <w:t>的</w:t>
+      </w:r>
+      <w:r>
+        <w:rPr>
+          <w:rFonts w:hint="eastAsia"/>
+        </w:rPr>
+        <w:t>adder</w:t>
+      </w:r>
+      <w:r>
+        <w:rPr>
+          <w:rFonts w:hint="eastAsia"/>
+        </w:rPr>
+        <w:t>就可以</w:t>
+      </w:r>
+      <w:r>
+        <w:rPr>
+          <w:rFonts w:hint="eastAsia"/>
+        </w:rPr>
+        <w:t>(</w:t>
+      </w:r>
+      <w:r>
+        <w:rPr>
+          <w:rFonts w:hint="eastAsia"/>
+        </w:rPr>
+        <w:t>因為</w:t>
+      </w:r>
+      <w:r>
+        <w:rPr>
+          <w:rFonts w:hint="eastAsia"/>
+        </w:rPr>
+        <w:t>PC</w:t>
+      </w:r>
+      <w:r>
+        <w:rPr>
+          <w:rFonts w:hint="eastAsia"/>
+        </w:rPr>
+        <w:t>的</w:t>
+      </w:r>
+      <w:r>
+        <w:rPr>
+          <w:rFonts w:hint="eastAsia"/>
+        </w:rPr>
+        <w:t>adder</w:t>
+      </w:r>
+      <w:r>
+        <w:rPr>
+          <w:rFonts w:hint="eastAsia"/>
+        </w:rPr>
+        <w:t>是</w:t>
+      </w:r>
+      <w:r>
+        <w:rPr>
+          <w:rFonts w:hint="eastAsia"/>
+        </w:rPr>
+        <w:t>+4</w:t>
+      </w:r>
+      <w:r>
+        <w:rPr>
+          <w:rFonts w:hint="eastAsia"/>
+        </w:rPr>
+        <w:t>，和運算需要用到的不同</w:t>
+      </w:r>
+      <w:r>
+        <w:rPr>
+          <w:rFonts w:hint="eastAsia"/>
+        </w:rPr>
+        <w:t>)</w:t>
+      </w:r>
+      <w:r>
+        <w:rPr>
+          <w:rFonts w:hint="eastAsia"/>
+        </w:rPr>
+        <w:t>，只是需要另外用</w:t>
+      </w:r>
+      <w:r>
+        <w:rPr>
+          <w:rFonts w:hint="eastAsia"/>
+        </w:rPr>
+        <w:t>control</w:t>
+      </w:r>
+      <w:r>
+        <w:rPr>
+          <w:rFonts w:hint="eastAsia"/>
+        </w:rPr>
+        <w:t>訊號處理接線的問題。</w:t>
+      </w:r>
+    </w:p>
+    <w:p>
+      <w:pPr>
+        <w:spacing w:after="120" w:line="276" w:lineRule="auto"/>
+        <w:rPr>
+          <w:rFonts w:hint="eastAsia"/>
+        </w:rPr>
       </w:pPr>
     </w:p>
     <w:p>
@@ -3366,7 +3737,6 @@
           <w:sz w:val="28"/>
           <w:szCs w:val="28"/>
         </w:rPr>
-        <w:lastRenderedPageBreak/>
         <w:t>Register Table:</w:t>
       </w:r>
     </w:p>
@@ -3374,15 +3744,16 @@
       <w:pPr>
         <w:spacing w:after="120" w:line="276" w:lineRule="auto"/>
       </w:pPr>
+      <w:bookmarkStart w:id="0" w:name="_GoBack"/>
       <w:r>
         <w:rPr>
           <w:noProof/>
         </w:rPr>
         <w:drawing>
-          <wp:inline distT="0" distB="0" distL="0" distR="0" wp14:anchorId="1B491EE7" wp14:editId="5F334D32">
-            <wp:extent cx="5274310" cy="3476625"/>
-            <wp:effectExtent l="0" t="0" r="2540" b="9525"/>
-            <wp:docPr id="3" name="圖片 3"/>
+          <wp:inline distT="0" distB="0" distL="0" distR="0" wp14:anchorId="294881A2" wp14:editId="4A527A79">
+            <wp:extent cx="5274310" cy="3589655"/>
+            <wp:effectExtent l="0" t="0" r="2540" b="0"/>
+            <wp:docPr id="5" name="圖片 5"/>
             <wp:cNvGraphicFramePr>
               <a:graphicFrameLocks xmlns:a="http://schemas.openxmlformats.org/drawingml/2006/main" noChangeAspect="1"/>
             </wp:cNvGraphicFramePr>
@@ -3390,7 +3761,7 @@
               <a:graphicData uri="http://schemas.openxmlformats.org/drawingml/2006/picture">
                 <pic:pic xmlns:pic="http://schemas.openxmlformats.org/drawingml/2006/picture">
                   <pic:nvPicPr>
-                    <pic:cNvPr id="3" name="擷取.PNG"/>
+                    <pic:cNvPr id="5" name="擷取.PNG"/>
                     <pic:cNvPicPr/>
                   </pic:nvPicPr>
                   <pic:blipFill>
@@ -3408,7 +3779,7 @@
                   <pic:spPr>
                     <a:xfrm>
                       <a:off x="0" y="0"/>
-                      <a:ext cx="5274310" cy="3476625"/>
+                      <a:ext cx="5274310" cy="3589655"/>
                     </a:xfrm>
                     <a:prstGeom prst="rect">
                       <a:avLst/>
@@ -3420,6 +3791,20 @@
           </wp:inline>
         </w:drawing>
       </w:r>
+      <w:bookmarkEnd w:id="0"/>
+    </w:p>
+    <w:p>
+      <w:pPr>
+        <w:spacing w:after="120" w:line="276" w:lineRule="auto"/>
+      </w:pPr>
+    </w:p>
+    <w:p>
+      <w:pPr>
+        <w:spacing w:after="120" w:line="276" w:lineRule="auto"/>
+        <w:rPr>
+          <w:rFonts w:hint="eastAsia"/>
+        </w:rPr>
+      </w:pPr>
     </w:p>
     <w:p>
       <w:pPr>
@@ -3438,12 +3823,13 @@
           <w:sz w:val="28"/>
           <w:szCs w:val="28"/>
         </w:rPr>
+        <w:lastRenderedPageBreak/>
         <w:t>Work Distribution Table:</w:t>
       </w:r>
     </w:p>
     <w:tbl>
       <w:tblPr>
-        <w:tblStyle w:val="TableGridLight"/>
+        <w:tblStyle w:val="a5"/>
         <w:tblW w:w="8519" w:type="dxa"/>
         <w:tblLook w:val="04A0" w:firstRow="1" w:lastRow="0" w:firstColumn="1" w:lastColumn="0" w:noHBand="0" w:noVBand="1"/>
       </w:tblPr>
@@ -3490,9 +3876,6 @@
           <w:p>
             <w:pPr>
               <w:spacing w:after="120" w:line="276" w:lineRule="auto"/>
-              <w:rPr>
-                <w:rFonts w:hint="eastAsia"/>
-              </w:rPr>
             </w:pPr>
             <w:r>
               <w:rPr>
@@ -3665,9 +4048,6 @@
           <w:p>
             <w:pPr>
               <w:spacing w:after="120" w:line="276" w:lineRule="auto"/>
-              <w:rPr>
-                <w:rFonts w:hint="eastAsia"/>
-              </w:rPr>
             </w:pPr>
             <w:r>
               <w:rPr>
@@ -3715,9 +4095,6 @@
           <w:p>
             <w:pPr>
               <w:spacing w:after="120" w:line="276" w:lineRule="auto"/>
-              <w:rPr>
-                <w:rFonts w:hint="eastAsia"/>
-              </w:rPr>
             </w:pPr>
             <w:r>
               <w:rPr>
@@ -3761,7 +4138,7 @@
 </file>
 
 <file path=word/numbering.xml><?xml version="1.0" encoding="utf-8"?>
-<w:numbering xmlns:wpc="http://schemas.microsoft.com/office/word/2010/wordprocessingCanvas" xmlns:cx="http://schemas.microsoft.com/office/drawing/2014/chartex" xmlns:cx1="http://schemas.microsoft.com/office/drawing/2015/9/8/chartex" xmlns:cx2="http://schemas.microsoft.com/office/drawing/2015/10/21/chartex" xmlns:cx3="http://schemas.microsoft.com/office/drawing/2016/5/9/chartex" xmlns:cx4="http://schemas.microsoft.com/office/drawing/2016/5/10/chartex" xmlns:cx5="http://schemas.microsoft.com/office/drawing/2016/5/11/chartex" xmlns:cx6="http://schemas.microsoft.com/office/drawing/2016/5/12/chartex" xmlns:cx7="http://schemas.microsoft.com/office/drawing/2016/5/13/chartex" xmlns:cx8="http://schemas.microsoft.com/office/drawing/2016/5/14/chartex" xmlns:mc="http://schemas.openxmlformats.org/markup-compatibility/2006" xmlns:aink="http://schemas.microsoft.com/office/drawing/2016/ink" xmlns:am3d="http://schemas.microsoft.com/office/drawing/2017/model3d" xmlns:o="urn:schemas-microsoft-com:office:office" xmlns:r="http://schemas.openxmlformats.org/officeDocument/2006/relationships" xmlns:m="http://schemas.openxmlformats.org/officeDocument/2006/math" xmlns:v="urn:schemas-microsoft-com:vml" xmlns:wp14="http://schemas.microsoft.com/office/word/2010/wordprocessingDrawing" xmlns:wp="http://schemas.openxmlformats.org/drawingml/2006/wordprocessingDrawing" xmlns:w10="urn:schemas-microsoft-com:office:word" xmlns:w="http://schemas.openxmlformats.org/wordprocessingml/2006/main" xmlns:w14="http://schemas.microsoft.com/office/word/2010/wordml" xmlns:w15="http://schemas.microsoft.com/office/word/2012/wordml" xmlns:w16cid="http://schemas.microsoft.com/office/word/2016/wordml/cid" xmlns:w16se="http://schemas.microsoft.com/office/word/2015/wordml/symex" xmlns:wpg="http://schemas.microsoft.com/office/word/2010/wordprocessingGroup" xmlns:wpi="http://schemas.microsoft.com/office/word/2010/wordprocessingInk" xmlns:wne="http://schemas.microsoft.com/office/word/2006/wordml" xmlns:wps="http://schemas.microsoft.com/office/word/2010/wordprocessingShape" mc:Ignorable="w14 w15 w16se w16cid wp14">
+<w:numbering xmlns:wpc="http://schemas.microsoft.com/office/word/2010/wordprocessingCanvas" xmlns:cx="http://schemas.microsoft.com/office/drawing/2014/chartex" xmlns:mc="http://schemas.openxmlformats.org/markup-compatibility/2006" xmlns:o="urn:schemas-microsoft-com:office:office" xmlns:r="http://schemas.openxmlformats.org/officeDocument/2006/relationships" xmlns:m="http://schemas.openxmlformats.org/officeDocument/2006/math" xmlns:v="urn:schemas-microsoft-com:vml" xmlns:wp14="http://schemas.microsoft.com/office/word/2010/wordprocessingDrawing" xmlns:wp="http://schemas.openxmlformats.org/drawingml/2006/wordprocessingDrawing" xmlns:w10="urn:schemas-microsoft-com:office:word" xmlns:w="http://schemas.openxmlformats.org/wordprocessingml/2006/main" xmlns:w14="http://schemas.microsoft.com/office/word/2010/wordml" xmlns:w15="http://schemas.microsoft.com/office/word/2012/wordml" xmlns:w16se="http://schemas.microsoft.com/office/word/2015/wordml/symex" xmlns:wpg="http://schemas.microsoft.com/office/word/2010/wordprocessingGroup" xmlns:wpi="http://schemas.microsoft.com/office/word/2010/wordprocessingInk" xmlns:wne="http://schemas.microsoft.com/office/word/2006/wordml" xmlns:wps="http://schemas.microsoft.com/office/word/2010/wordprocessingShape" mc:Ignorable="w14 w15 w16se wp14">
   <w:abstractNum w:abstractNumId="0" w15:restartNumberingAfterBreak="0">
     <w:nsid w:val="14454D42"/>
     <w:multiLevelType w:val="hybridMultilevel"/>
@@ -4066,7 +4443,7 @@
 </file>
 
 <file path=word/styles.xml><?xml version="1.0" encoding="utf-8"?>
-<w:styles xmlns:mc="http://schemas.openxmlformats.org/markup-compatibility/2006" xmlns:r="http://schemas.openxmlformats.org/officeDocument/2006/relationships" xmlns:w="http://schemas.openxmlformats.org/wordprocessingml/2006/main" xmlns:w14="http://schemas.microsoft.com/office/word/2010/wordml" xmlns:w15="http://schemas.microsoft.com/office/word/2012/wordml" xmlns:w16cid="http://schemas.microsoft.com/office/word/2016/wordml/cid" xmlns:w16se="http://schemas.microsoft.com/office/word/2015/wordml/symex" mc:Ignorable="w14 w15 w16se w16cid">
+<w:styles xmlns:mc="http://schemas.openxmlformats.org/markup-compatibility/2006" xmlns:r="http://schemas.openxmlformats.org/officeDocument/2006/relationships" xmlns:w="http://schemas.openxmlformats.org/wordprocessingml/2006/main" xmlns:w14="http://schemas.microsoft.com/office/word/2010/wordml" xmlns:w15="http://schemas.microsoft.com/office/word/2012/wordml" xmlns:w16se="http://schemas.microsoft.com/office/word/2015/wordml/symex" mc:Ignorable="w14 w15 w16se">
   <w:docDefaults>
     <w:rPrDefault>
       <w:rPr>
@@ -4079,7 +4456,7 @@
     </w:rPrDefault>
     <w:pPrDefault/>
   </w:docDefaults>
-  <w:latentStyles w:defLockedState="0" w:defUIPriority="99" w:defSemiHidden="0" w:defUnhideWhenUsed="0" w:defQFormat="0" w:count="375">
+  <w:latentStyles w:defLockedState="0" w:defUIPriority="99" w:defSemiHidden="0" w:defUnhideWhenUsed="0" w:defQFormat="0" w:count="371">
     <w:lsdException w:name="Normal" w:uiPriority="0" w:qFormat="1"/>
     <w:lsdException w:name="heading 1" w:uiPriority="9" w:qFormat="1"/>
     <w:lsdException w:name="heading 2" w:semiHidden="1" w:uiPriority="9" w:unhideWhenUsed="1" w:qFormat="1"/>
@@ -4185,6 +4562,7 @@
     <w:lsdException w:name="HTML Sample" w:semiHidden="1" w:unhideWhenUsed="1"/>
     <w:lsdException w:name="HTML Typewriter" w:semiHidden="1" w:unhideWhenUsed="1"/>
     <w:lsdException w:name="HTML Variable" w:semiHidden="1" w:unhideWhenUsed="1"/>
+    <w:lsdException w:name="Normal Table" w:semiHidden="1" w:unhideWhenUsed="1"/>
     <w:lsdException w:name="annotation subject" w:semiHidden="1" w:unhideWhenUsed="1"/>
     <w:lsdException w:name="No List" w:semiHidden="1" w:unhideWhenUsed="1"/>
     <w:lsdException w:name="Outline List 1" w:semiHidden="1" w:unhideWhenUsed="1"/>
@@ -4228,8 +4606,10 @@
     <w:lsdException w:name="Table Elegant" w:semiHidden="1" w:unhideWhenUsed="1"/>
     <w:lsdException w:name="Table Professional" w:semiHidden="1" w:unhideWhenUsed="1"/>
     <w:lsdException w:name="Table Subtle 1" w:semiHidden="1" w:unhideWhenUsed="1"/>
+    <w:lsdException w:name="Table Subtle 2" w:semiHidden="1" w:unhideWhenUsed="1"/>
     <w:lsdException w:name="Table Web 1" w:semiHidden="1" w:unhideWhenUsed="1"/>
     <w:lsdException w:name="Table Web 2" w:semiHidden="1" w:unhideWhenUsed="1"/>
+    <w:lsdException w:name="Table Web 3" w:semiHidden="1" w:unhideWhenUsed="1"/>
     <w:lsdException w:name="Balloon Text" w:semiHidden="1" w:unhideWhenUsed="1"/>
     <w:lsdException w:name="Table Grid" w:uiPriority="39"/>
     <w:lsdException w:name="Table Theme" w:semiHidden="1" w:unhideWhenUsed="1"/>
@@ -4448,25 +4828,21 @@
     <w:lsdException w:name="List Table 5 Dark Accent 6" w:uiPriority="50"/>
     <w:lsdException w:name="List Table 6 Colorful Accent 6" w:uiPriority="51"/>
     <w:lsdException w:name="List Table 7 Colorful Accent 6" w:uiPriority="52"/>
-    <w:lsdException w:name="Mention" w:semiHidden="1" w:unhideWhenUsed="1"/>
-    <w:lsdException w:name="Smart Hyperlink" w:semiHidden="1" w:unhideWhenUsed="1"/>
-    <w:lsdException w:name="Hashtag" w:semiHidden="1" w:unhideWhenUsed="1"/>
-    <w:lsdException w:name="Unresolved Mention" w:semiHidden="1" w:unhideWhenUsed="1"/>
   </w:latentStyles>
-  <w:style w:type="paragraph" w:default="1" w:styleId="Normal">
+  <w:style w:type="paragraph" w:default="1" w:styleId="a">
     <w:name w:val="Normal"/>
     <w:qFormat/>
     <w:pPr>
       <w:widowControl w:val="0"/>
     </w:pPr>
   </w:style>
-  <w:style w:type="character" w:default="1" w:styleId="DefaultParagraphFont">
+  <w:style w:type="character" w:default="1" w:styleId="a0">
     <w:name w:val="Default Paragraph Font"/>
     <w:uiPriority w:val="1"/>
     <w:semiHidden/>
     <w:unhideWhenUsed/>
   </w:style>
-  <w:style w:type="table" w:default="1" w:styleId="TableNormal">
+  <w:style w:type="table" w:default="1" w:styleId="a1">
     <w:name w:val="Normal Table"/>
     <w:uiPriority w:val="99"/>
     <w:semiHidden/>
@@ -4481,15 +4857,15 @@
       </w:tblCellMar>
     </w:tblPr>
   </w:style>
-  <w:style w:type="numbering" w:default="1" w:styleId="NoList">
+  <w:style w:type="numbering" w:default="1" w:styleId="a2">
     <w:name w:val="No List"/>
     <w:uiPriority w:val="99"/>
     <w:semiHidden/>
     <w:unhideWhenUsed/>
   </w:style>
-  <w:style w:type="paragraph" w:styleId="ListParagraph">
+  <w:style w:type="paragraph" w:styleId="a3">
     <w:name w:val="List Paragraph"/>
-    <w:basedOn w:val="Normal"/>
+    <w:basedOn w:val="a"/>
     <w:uiPriority w:val="34"/>
     <w:qFormat/>
     <w:rsid w:val="00421A09"/>
@@ -4497,9 +4873,9 @@
       <w:ind w:leftChars="200" w:left="480"/>
     </w:pPr>
   </w:style>
-  <w:style w:type="table" w:styleId="TableGrid">
+  <w:style w:type="table" w:styleId="a4">
     <w:name w:val="Table Grid"/>
-    <w:basedOn w:val="TableNormal"/>
+    <w:basedOn w:val="a1"/>
     <w:uiPriority w:val="39"/>
     <w:rsid w:val="001E39AD"/>
     <w:tblPr>
@@ -4513,9 +4889,9 @@
       </w:tblBorders>
     </w:tblPr>
   </w:style>
-  <w:style w:type="table" w:styleId="TableGridLight">
+  <w:style w:type="table" w:styleId="a5">
     <w:name w:val="Grid Table Light"/>
-    <w:basedOn w:val="TableNormal"/>
+    <w:basedOn w:val="a1"/>
     <w:uiPriority w:val="40"/>
     <w:rsid w:val="00EC1959"/>
     <w:tblPr>

</xml_diff>